<commit_message>
add multiplatform support, add Secret expiration tracking, add Secret quick update via Telegram, replace EEPROM with LittleFS, add Secret recovery after power loss, add exeptions and errors handling
</commit_message>
<xml_diff>
--- a/Technical Documentation.docx
+++ b/Technical Documentation.docx
@@ -54,7 +54,7 @@
                         <pic:cNvPicPr/>
                       </pic:nvPicPr>
                       <pic:blipFill>
-                        <a:blip r:embed="rId9">
+                        <a:blip r:embed="rId10">
                           <a:extLst>
                             <a:ext uri="{28A0092B-C50C-407E-A947-70E740481C1C}">
                               <a14:useLocalDpi xmlns:a14="http://schemas.microsoft.com/office/drawing/2010/main" val="0"/>
@@ -170,24 +170,13 @@
                                     <w:dataBinding w:prefixMappings="xmlns:ns0='http://schemas.openxmlformats.org/package/2006/metadata/core-properties' xmlns:ns1='http://purl.org/dc/elements/1.1/'" w:xpath="/ns0:coreProperties[1]/ns1:title[1]" w:storeItemID="{6C3C8BC8-F283-45AE-878A-BAB7291924A1}"/>
                                     <w:text/>
                                   </w:sdtPr>
+                                  <w:sdtEndPr/>
                                   <w:sdtContent>
                                     <w:r>
                                       <w:rPr>
                                         <w:sz w:val="56"/>
                                       </w:rPr>
-                                      <w:t>[</w:t>
-                                    </w:r>
-                                    <w:r>
-                                      <w:rPr>
-                                        <w:sz w:val="56"/>
-                                      </w:rPr>
-                                      <w:t>42 prague smart sign.</w:t>
-                                    </w:r>
-                                    <w:r>
-                                      <w:rPr>
-                                        <w:sz w:val="56"/>
-                                      </w:rPr>
-                                      <w:t>]</w:t>
+                                      <w:t>[42 prague smart sigN.]</w:t>
                                     </w:r>
                                   </w:sdtContent>
                                 </w:sdt>
@@ -235,24 +224,13 @@
                               <w:dataBinding w:prefixMappings="xmlns:ns0='http://schemas.openxmlformats.org/package/2006/metadata/core-properties' xmlns:ns1='http://purl.org/dc/elements/1.1/'" w:xpath="/ns0:coreProperties[1]/ns1:title[1]" w:storeItemID="{6C3C8BC8-F283-45AE-878A-BAB7291924A1}"/>
                               <w:text/>
                             </w:sdtPr>
+                            <w:sdtEndPr/>
                             <w:sdtContent>
                               <w:r>
                                 <w:rPr>
                                   <w:sz w:val="56"/>
                                 </w:rPr>
-                                <w:t>[</w:t>
-                              </w:r>
-                              <w:r>
-                                <w:rPr>
-                                  <w:sz w:val="56"/>
-                                </w:rPr>
-                                <w:t>42 prague smart sign.</w:t>
-                              </w:r>
-                              <w:r>
-                                <w:rPr>
-                                  <w:sz w:val="56"/>
-                                </w:rPr>
-                                <w:t>]</w:t>
+                                <w:t>[42 prague smart sigN.]</w:t>
                               </w:r>
                             </w:sdtContent>
                           </w:sdt>
@@ -350,7 +328,13 @@
                                   <w:sdtEndPr/>
                                   <w:sdtContent>
                                     <w:r>
-                                      <w:t>[table of content.]</w:t>
+                                      <w:t>[t</w:t>
+                                    </w:r>
+                                    <w:r>
+                                      <w:t>echnical documentation</w:t>
+                                    </w:r>
+                                    <w:r>
+                                      <w:t>.]</w:t>
                                     </w:r>
                                   </w:sdtContent>
                                 </w:sdt>
@@ -391,7 +375,13 @@
                             <w:sdtEndPr/>
                             <w:sdtContent>
                               <w:r>
-                                <w:t>[table of content.]</w:t>
+                                <w:t>[t</w:t>
+                              </w:r>
+                              <w:r>
+                                <w:t>echnical documentation</w:t>
+                              </w:r>
+                              <w:r>
+                                <w:t>.]</w:t>
                               </w:r>
                             </w:sdtContent>
                           </w:sdt>
@@ -511,7 +501,7 @@
             <mc:AlternateContent>
               <mc:Choice Requires="wps">
                 <w:drawing>
-                  <wp:anchor distT="0" distB="0" distL="114300" distR="114300" simplePos="0" relativeHeight="251671552" behindDoc="0" locked="0" layoutInCell="1" allowOverlap="1" wp14:anchorId="41F83B2D" wp14:editId="31FBC2FD">
+                  <wp:anchor distT="0" distB="0" distL="114300" distR="114300" simplePos="0" relativeHeight="251671552" behindDoc="0" locked="0" layoutInCell="1" allowOverlap="1" wp14:anchorId="41F83B2D" wp14:editId="5936A1FA">
                     <wp:simplePos x="0" y="0"/>
                     <mc:AlternateContent>
                       <mc:Choice Requires="wp14">
@@ -611,7 +601,7 @@
             <mc:AlternateContent>
               <mc:Choice Requires="wps">
                 <w:drawing>
-                  <wp:anchor distT="0" distB="0" distL="114300" distR="114300" simplePos="0" relativeHeight="251668991" behindDoc="0" locked="0" layoutInCell="1" allowOverlap="1" wp14:anchorId="6D997538" wp14:editId="7E30ED2B">
+                  <wp:anchor distT="0" distB="0" distL="114300" distR="114300" simplePos="0" relativeHeight="251668991" behindDoc="1" locked="0" layoutInCell="1" allowOverlap="1" wp14:anchorId="6D997538" wp14:editId="393391F4">
                     <wp:simplePos x="0" y="0"/>
                     <wp:positionH relativeFrom="margin">
                       <wp:align>center</wp:align>
@@ -679,7 +669,7 @@
               </mc:Choice>
               <mc:Fallback>
                 <w:pict>
-                  <v:rect w14:anchorId="3D4F5D7D" id="Obdélník 4" o:spid="_x0000_s1026" style="position:absolute;margin-left:0;margin-top:0;width:538.55pt;height:718.2pt;z-index:251668991;visibility:visible;mso-wrap-style:square;mso-width-percent:1070;mso-height-percent:1050;mso-wrap-distance-left:9pt;mso-wrap-distance-top:0;mso-wrap-distance-right:9pt;mso-wrap-distance-bottom:0;mso-position-horizontal:center;mso-position-horizontal-relative:margin;mso-position-vertical:center;mso-position-vertical-relative:margin;mso-width-percent:1070;mso-height-percent:1050;mso-width-relative:margin;mso-height-relative:margin;v-text-anchor:top" o:gfxdata="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" filled="f" strokecolor="black [3213]">
+                  <v:rect w14:anchorId="33B855D9" id="Obdélník 4" o:spid="_x0000_s1026" style="position:absolute;margin-left:0;margin-top:0;width:538.55pt;height:718.2pt;z-index:-251647489;visibility:visible;mso-wrap-style:square;mso-width-percent:1070;mso-height-percent:1050;mso-wrap-distance-left:9pt;mso-wrap-distance-top:0;mso-wrap-distance-right:9pt;mso-wrap-distance-bottom:0;mso-position-horizontal:center;mso-position-horizontal-relative:margin;mso-position-vertical:center;mso-position-vertical-relative:margin;mso-width-percent:1070;mso-height-percent:1050;mso-width-relative:margin;mso-height-relative:margin;v-text-anchor:top" o:gfxdata="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" filled="f" strokecolor="black [3213]">
                     <w10:wrap anchorx="margin" anchory="margin"/>
                   </v:rect>
                 </w:pict>
@@ -693,7 +683,7 @@
             <mc:AlternateContent>
               <mc:Choice Requires="wps">
                 <w:drawing>
-                  <wp:anchor distT="0" distB="0" distL="114300" distR="114300" simplePos="0" relativeHeight="251668480" behindDoc="0" locked="0" layoutInCell="1" allowOverlap="1" wp14:anchorId="42078455" wp14:editId="356C815A">
+                  <wp:anchor distT="0" distB="0" distL="114300" distR="114300" simplePos="0" relativeHeight="251668480" behindDoc="0" locked="0" layoutInCell="1" allowOverlap="1" wp14:anchorId="42078455" wp14:editId="57DD462F">
                     <wp:simplePos x="0" y="0"/>
                     <wp:positionH relativeFrom="margin">
                       <wp:align>left</wp:align>
@@ -758,23 +748,94 @@
                           <wps:txbx>
                             <w:txbxContent>
                               <w:p>
-                                <w:sdt>
-                                  <w:sdtPr>
-                                    <w:alias w:val="Resumé"/>
-                                    <w:id w:val="2137907930"/>
-                                    <w:temporary/>
-                                    <w:showingPlcHdr/>
-                                  </w:sdtPr>
-                                  <w:sdtEndPr/>
-                                  <w:sdtContent>
-                                    <w:r>
-                                      <w:t xml:space="preserve">[Sem zadejte resumé dokumentu. Resumé obvykle představuje stručný souhrn obsahu dokumentu. Sem zadejte resumé dokumentu. Resumé obvykle představuje stručný souhrn </w:t>
-                                    </w:r>
-                                    <w:r>
-                                      <w:t>obsahu dokumentu.]</w:t>
-                                    </w:r>
-                                  </w:sdtContent>
-                                </w:sdt>
+                                <w:pPr>
+                                  <w:rPr>
+                                    <w:rFonts w:ascii="AppleSystemUIFont" w:hAnsi="AppleSystemUIFont" w:cs="AppleSystemUIFont"/>
+                                    <w:sz w:val="26"/>
+                                    <w:szCs w:val="26"/>
+                                  </w:rPr>
+                                </w:pPr>
+                                <w:r>
+                                  <w:t>[</w:t>
+                                </w:r>
+                                <w:r>
+                                  <w:rPr>
+                                    <w:rFonts w:ascii="AppleSystemUIFont" w:hAnsi="AppleSystemUIFont" w:cs="AppleSystemUIFont"/>
+                                    <w:sz w:val="26"/>
+                                    <w:szCs w:val="26"/>
+                                    <w:lang w:val="en-GB"/>
+                                  </w:rPr>
+                                  <w:t xml:space="preserve">This document contains detailed information about the project and was created </w:t>
+                                </w:r>
+                                <w:r>
+                                  <w:rPr>
+                                    <w:rFonts w:ascii="AppleSystemUIFont" w:hAnsi="AppleSystemUIFont" w:cs="AppleSystemUIFont"/>
+                                    <w:sz w:val="26"/>
+                                    <w:szCs w:val="26"/>
+                                    <w:lang w:val="en-GB"/>
+                                  </w:rPr>
+                                  <w:t>as</w:t>
+                                </w:r>
+                                <w:r>
+                                  <w:rPr>
+                                    <w:rFonts w:ascii="AppleSystemUIFont" w:hAnsi="AppleSystemUIFont" w:cs="AppleSystemUIFont"/>
+                                    <w:sz w:val="26"/>
+                                    <w:szCs w:val="26"/>
+                                    <w:lang w:val="en-GB"/>
+                                  </w:rPr>
+                                  <w:t xml:space="preserve">     a go-to place to find answers </w:t>
+                                </w:r>
+                                <w:r>
+                                  <w:rPr>
+                                    <w:rFonts w:ascii="AppleSystemUIFont" w:hAnsi="AppleSystemUIFont" w:cs="AppleSystemUIFont"/>
+                                    <w:sz w:val="26"/>
+                                    <w:szCs w:val="26"/>
+                                    <w:lang w:val="en-GB"/>
+                                  </w:rPr>
+                                  <w:t xml:space="preserve">to all of your HOWs and WHYs so </w:t>
+                                </w:r>
+                                <w:r>
+                                  <w:rPr>
+                                    <w:rFonts w:ascii="AppleSystemUIFont" w:hAnsi="AppleSystemUIFont" w:cs="AppleSystemUIFont"/>
+                                    <w:sz w:val="26"/>
+                                    <w:szCs w:val="26"/>
+                                    <w:lang w:val="en-GB"/>
+                                  </w:rPr>
+                                  <w:t xml:space="preserve">the software support and further </w:t>
+                                </w:r>
+                                <w:r>
+                                  <w:rPr>
+                                    <w:rFonts w:ascii="AppleSystemUIFont" w:hAnsi="AppleSystemUIFont" w:cs="AppleSystemUIFont"/>
+                                    <w:sz w:val="26"/>
+                                    <w:szCs w:val="26"/>
+                                    <w:lang w:val="en-GB"/>
+                                  </w:rPr>
+                                  <w:t xml:space="preserve">project </w:t>
+                                </w:r>
+                                <w:r>
+                                  <w:rPr>
+                                    <w:rFonts w:ascii="AppleSystemUIFont" w:hAnsi="AppleSystemUIFont" w:cs="AppleSystemUIFont"/>
+                                    <w:sz w:val="26"/>
+                                    <w:szCs w:val="26"/>
+                                    <w:lang w:val="en-GB"/>
+                                  </w:rPr>
+                                  <w:t>development</w:t>
+                                </w:r>
+                                <w:r>
+                                  <w:rPr>
+                                    <w:rFonts w:ascii="AppleSystemUIFont" w:hAnsi="AppleSystemUIFont" w:cs="AppleSystemUIFont"/>
+                                    <w:sz w:val="26"/>
+                                    <w:szCs w:val="26"/>
+                                    <w:lang w:val="en-GB"/>
+                                  </w:rPr>
+                                  <w:t xml:space="preserve"> is easier</w:t>
+                                </w:r>
+                                <w:r>
+                                  <w:rPr>
+                                    <w:lang w:val="en-GB"/>
+                                  </w:rPr>
+                                  <w:t>.]</w:t>
+                                </w:r>
                               </w:p>
                             </w:txbxContent>
                           </wps:txbx>
@@ -799,23 +860,94 @@
                     <v:textbox>
                       <w:txbxContent>
                         <w:p>
-                          <w:sdt>
-                            <w:sdtPr>
-                              <w:alias w:val="Resumé"/>
-                              <w:id w:val="2137907930"/>
-                              <w:temporary/>
-                              <w:showingPlcHdr/>
-                            </w:sdtPr>
-                            <w:sdtEndPr/>
-                            <w:sdtContent>
-                              <w:r>
-                                <w:t xml:space="preserve">[Sem zadejte resumé dokumentu. Resumé obvykle představuje stručný souhrn obsahu dokumentu. Sem zadejte resumé dokumentu. Resumé obvykle představuje stručný souhrn </w:t>
-                              </w:r>
-                              <w:r>
-                                <w:t>obsahu dokumentu.]</w:t>
-                              </w:r>
-                            </w:sdtContent>
-                          </w:sdt>
+                          <w:pPr>
+                            <w:rPr>
+                              <w:rFonts w:ascii="AppleSystemUIFont" w:hAnsi="AppleSystemUIFont" w:cs="AppleSystemUIFont"/>
+                              <w:sz w:val="26"/>
+                              <w:szCs w:val="26"/>
+                            </w:rPr>
+                          </w:pPr>
+                          <w:r>
+                            <w:t>[</w:t>
+                          </w:r>
+                          <w:r>
+                            <w:rPr>
+                              <w:rFonts w:ascii="AppleSystemUIFont" w:hAnsi="AppleSystemUIFont" w:cs="AppleSystemUIFont"/>
+                              <w:sz w:val="26"/>
+                              <w:szCs w:val="26"/>
+                              <w:lang w:val="en-GB"/>
+                            </w:rPr>
+                            <w:t xml:space="preserve">This document contains detailed information about the project and was created </w:t>
+                          </w:r>
+                          <w:r>
+                            <w:rPr>
+                              <w:rFonts w:ascii="AppleSystemUIFont" w:hAnsi="AppleSystemUIFont" w:cs="AppleSystemUIFont"/>
+                              <w:sz w:val="26"/>
+                              <w:szCs w:val="26"/>
+                              <w:lang w:val="en-GB"/>
+                            </w:rPr>
+                            <w:t>as</w:t>
+                          </w:r>
+                          <w:r>
+                            <w:rPr>
+                              <w:rFonts w:ascii="AppleSystemUIFont" w:hAnsi="AppleSystemUIFont" w:cs="AppleSystemUIFont"/>
+                              <w:sz w:val="26"/>
+                              <w:szCs w:val="26"/>
+                              <w:lang w:val="en-GB"/>
+                            </w:rPr>
+                            <w:t xml:space="preserve">     a go-to place to find answers </w:t>
+                          </w:r>
+                          <w:r>
+                            <w:rPr>
+                              <w:rFonts w:ascii="AppleSystemUIFont" w:hAnsi="AppleSystemUIFont" w:cs="AppleSystemUIFont"/>
+                              <w:sz w:val="26"/>
+                              <w:szCs w:val="26"/>
+                              <w:lang w:val="en-GB"/>
+                            </w:rPr>
+                            <w:t xml:space="preserve">to all of your HOWs and WHYs so </w:t>
+                          </w:r>
+                          <w:r>
+                            <w:rPr>
+                              <w:rFonts w:ascii="AppleSystemUIFont" w:hAnsi="AppleSystemUIFont" w:cs="AppleSystemUIFont"/>
+                              <w:sz w:val="26"/>
+                              <w:szCs w:val="26"/>
+                              <w:lang w:val="en-GB"/>
+                            </w:rPr>
+                            <w:t xml:space="preserve">the software support and further </w:t>
+                          </w:r>
+                          <w:r>
+                            <w:rPr>
+                              <w:rFonts w:ascii="AppleSystemUIFont" w:hAnsi="AppleSystemUIFont" w:cs="AppleSystemUIFont"/>
+                              <w:sz w:val="26"/>
+                              <w:szCs w:val="26"/>
+                              <w:lang w:val="en-GB"/>
+                            </w:rPr>
+                            <w:t xml:space="preserve">project </w:t>
+                          </w:r>
+                          <w:r>
+                            <w:rPr>
+                              <w:rFonts w:ascii="AppleSystemUIFont" w:hAnsi="AppleSystemUIFont" w:cs="AppleSystemUIFont"/>
+                              <w:sz w:val="26"/>
+                              <w:szCs w:val="26"/>
+                              <w:lang w:val="en-GB"/>
+                            </w:rPr>
+                            <w:t>development</w:t>
+                          </w:r>
+                          <w:r>
+                            <w:rPr>
+                              <w:rFonts w:ascii="AppleSystemUIFont" w:hAnsi="AppleSystemUIFont" w:cs="AppleSystemUIFont"/>
+                              <w:sz w:val="26"/>
+                              <w:szCs w:val="26"/>
+                              <w:lang w:val="en-GB"/>
+                            </w:rPr>
+                            <w:t xml:space="preserve"> is easier</w:t>
+                          </w:r>
+                          <w:r>
+                            <w:rPr>
+                              <w:lang w:val="en-GB"/>
+                            </w:rPr>
+                            <w:t>.]</w:t>
+                          </w:r>
                         </w:p>
                       </w:txbxContent>
                     </v:textbox>
@@ -834,56 +966,41 @@
         </w:p>
       </w:sdtContent>
     </w:sdt>
-    <w:sdt>
-      <w:sdtPr>
-        <w:id w:val="633372245"/>
-        <w:placeholder>
-          <w:docPart w:val="A8E62F3A52F0C24AB23338D2E1A6B309"/>
-        </w:placeholder>
-        <w:dataBinding w:prefixMappings="xmlns:ns0='http://schemas.openxmlformats.org/package/2006/metadata/core-properties' xmlns:ns1='http://purl.org/dc/elements/1.1/'" w:xpath="/ns0:coreProperties[1]/ns1:title[1]" w:storeItemID="{6C3C8BC8-F283-45AE-878A-BAB7291924A1}"/>
-        <w:text/>
-      </w:sdtPr>
-      <w:sdtEndPr/>
-      <w:sdtContent>
-        <w:p>
-          <w:pPr>
-            <w:pStyle w:val="Titul"/>
-          </w:pPr>
-          <w:r>
-            <w:t>[42 prague smart sign.]</w:t>
-          </w:r>
-        </w:p>
-      </w:sdtContent>
-    </w:sdt>
+    <w:p>
+      <w:pPr>
+        <w:pStyle w:val="Titul"/>
+        <w:rPr>
+          <w:sz w:val="56"/>
+          <w:szCs w:val="48"/>
+        </w:rPr>
+      </w:pPr>
+      <w:r>
+        <w:rPr>
+          <w:sz w:val="56"/>
+          <w:szCs w:val="48"/>
+        </w:rPr>
+        <w:lastRenderedPageBreak/>
+        <w:t>[</w:t>
+      </w:r>
+      <w:r>
+        <w:rPr>
+          <w:sz w:val="56"/>
+          <w:szCs w:val="48"/>
+        </w:rPr>
+        <w:t>Table of contents</w:t>
+      </w:r>
+      <w:r>
+        <w:rPr>
+          <w:sz w:val="56"/>
+          <w:szCs w:val="48"/>
+        </w:rPr>
+        <w:t>.]</w:t>
+      </w:r>
+    </w:p>
     <w:p>
       <w:pPr>
         <w:pStyle w:val="Podnadpis"/>
       </w:pPr>
-      <w:sdt>
-        <w:sdtPr>
-          <w:id w:val="1161806749"/>
-          <w:placeholder>
-            <w:docPart w:val="2B213BB119BA3343A7D6D7CC35AC2C1F"/>
-          </w:placeholder>
-          <w:dataBinding w:prefixMappings="xmlns:ns0='http://schemas.openxmlformats.org/package/2006/metadata/core-properties' xmlns:ns1='http://purl.org/dc/elements/1.1/'" w:xpath="/ns0:coreProperties[1]/ns1:subject[1]" w:storeItemID="{6C3C8BC8-F283-45AE-878A-BAB7291924A1}"/>
-          <w:text/>
-        </w:sdtPr>
-        <w:sdtEndPr/>
-        <w:sdtContent>
-          <w:r>
-            <w:t>[t</w:t>
-          </w:r>
-          <w:r>
-            <w:t>able of content</w:t>
-          </w:r>
-          <w:r>
-            <w:t>.]</w:t>
-          </w:r>
-        </w:sdtContent>
-      </w:sdt>
-      <w:r>
-        <w:t xml:space="preserve"> </w:t>
-      </w:r>
       <w:r>
         <w:rPr>
           <w:noProof/>
@@ -1103,13 +1220,7 @@
                                     <w:rPr>
                                       <w:color w:val="FFFFFF" w:themeColor="background1"/>
                                     </w:rPr>
-                                    <w:t xml:space="preserve">[Zadejte obsah bočního panelu. Boční panel je samostatný doplněk hlavního dokumentu. Je často zarovnán k levé či pravé části stránky </w:t>
-                                  </w:r>
-                                  <w:r>
-                                    <w:rPr>
-                                      <w:color w:val="FFFFFF" w:themeColor="background1"/>
-                                    </w:rPr>
-                                    <w:t>nebo je umístěn v horní či dolní části stránky. Formátování textového pole bočního panelu lze změnit na kartě Nástroje kreslení.]</w:t>
+                                    <w:t>[Zadejte obsah bočního panelu. Boční panel je samostatný doplněk hlavního dokumentu. Je často zarovnán k levé či pravé části stránky nebo je umístěn v horní či dolní části stránky. Formátování textového pole bočního panelu lze změnit na kartě Nástroje kreslení.]</w:t>
                                   </w:r>
                                 </w:p>
                               </w:sdtContent>
@@ -1189,13 +1300,7 @@
                               <w:rPr>
                                 <w:color w:val="FFFFFF" w:themeColor="background1"/>
                               </w:rPr>
-                              <w:t xml:space="preserve">[Zadejte obsah bočního panelu. Boční panel je samostatný doplněk hlavního dokumentu. Je často zarovnán k levé či pravé části stránky </w:t>
-                            </w:r>
-                            <w:r>
-                              <w:rPr>
-                                <w:color w:val="FFFFFF" w:themeColor="background1"/>
-                              </w:rPr>
-                              <w:t>nebo je umístěn v horní či dolní části stránky. Formátování textového pole bočního panelu lze změnit na kartě Nástroje kreslení.]</w:t>
+                              <w:t>[Zadejte obsah bočního panelu. Boční panel je samostatný doplněk hlavního dokumentu. Je často zarovnán k levé či pravé části stránky nebo je umístěn v horní či dolní části stránky. Formátování textového pole bočního panelu lze změnit na kartě Nástroje kreslení.]</w:t>
                             </w:r>
                           </w:p>
                         </w:sdtContent>
@@ -1209,27 +1314,1646 @@
           </mc:Fallback>
         </mc:AlternateContent>
       </w:r>
+      <w:r>
+        <w:t>[SUMMARY.]</w:t>
+      </w:r>
     </w:p>
+    <w:tbl>
+      <w:tblPr>
+        <w:tblStyle w:val="Mkatabulky"/>
+        <w:tblW w:w="0" w:type="auto"/>
+        <w:tblInd w:w="534" w:type="dxa"/>
+        <w:tblBorders>
+          <w:top w:val="none" w:sz="0" w:space="0" w:color="auto"/>
+          <w:left w:val="none" w:sz="0" w:space="0" w:color="auto"/>
+          <w:bottom w:val="none" w:sz="0" w:space="0" w:color="auto"/>
+          <w:right w:val="none" w:sz="0" w:space="0" w:color="auto"/>
+          <w:insideH w:val="none" w:sz="0" w:space="0" w:color="auto"/>
+          <w:insideV w:val="none" w:sz="0" w:space="0" w:color="auto"/>
+        </w:tblBorders>
+        <w:tblLook w:val="04A0" w:firstRow="1" w:lastRow="0" w:firstColumn="1" w:lastColumn="0" w:noHBand="0" w:noVBand="1"/>
+      </w:tblPr>
+      <w:tblGrid>
+        <w:gridCol w:w="616"/>
+        <w:gridCol w:w="6036"/>
+      </w:tblGrid>
+      <w:tr>
+        <w:tc>
+          <w:tcPr>
+            <w:tcW w:w="616" w:type="dxa"/>
+          </w:tcPr>
+          <w:p>
+            <w:pPr>
+              <w:spacing w:line="360" w:lineRule="auto"/>
+              <w:rPr>
+                <w:rFonts w:cstheme="minorHAnsi"/>
+                <w:sz w:val="24"/>
+                <w:szCs w:val="24"/>
+              </w:rPr>
+            </w:pPr>
+            <w:r>
+              <w:rPr>
+                <w:rFonts w:cstheme="minorHAnsi"/>
+                <w:sz w:val="24"/>
+                <w:szCs w:val="24"/>
+              </w:rPr>
+              <w:t>1</w:t>
+            </w:r>
+          </w:p>
+          <w:p>
+            <w:pPr>
+              <w:spacing w:line="360" w:lineRule="auto"/>
+              <w:rPr>
+                <w:rFonts w:cstheme="minorHAnsi"/>
+                <w:sz w:val="24"/>
+                <w:szCs w:val="24"/>
+              </w:rPr>
+            </w:pPr>
+            <w:r>
+              <w:rPr>
+                <w:rFonts w:cstheme="minorHAnsi"/>
+                <w:sz w:val="24"/>
+                <w:szCs w:val="24"/>
+              </w:rPr>
+              <w:t>2</w:t>
+            </w:r>
+          </w:p>
+          <w:p>
+            <w:pPr>
+              <w:spacing w:line="360" w:lineRule="auto"/>
+              <w:rPr>
+                <w:rFonts w:cstheme="minorHAnsi"/>
+                <w:sz w:val="24"/>
+                <w:szCs w:val="24"/>
+              </w:rPr>
+            </w:pPr>
+            <w:r>
+              <w:rPr>
+                <w:rFonts w:cstheme="minorHAnsi"/>
+                <w:sz w:val="24"/>
+                <w:szCs w:val="24"/>
+              </w:rPr>
+              <w:t>3</w:t>
+            </w:r>
+          </w:p>
+          <w:p>
+            <w:pPr>
+              <w:spacing w:line="360" w:lineRule="auto"/>
+              <w:rPr>
+                <w:rFonts w:cstheme="minorHAnsi"/>
+                <w:sz w:val="24"/>
+                <w:szCs w:val="24"/>
+              </w:rPr>
+            </w:pPr>
+            <w:r>
+              <w:rPr>
+                <w:rFonts w:cstheme="minorHAnsi"/>
+                <w:sz w:val="24"/>
+                <w:szCs w:val="24"/>
+              </w:rPr>
+              <w:t>4</w:t>
+            </w:r>
+          </w:p>
+          <w:p>
+            <w:pPr>
+              <w:spacing w:line="360" w:lineRule="auto"/>
+              <w:rPr>
+                <w:rFonts w:cstheme="minorHAnsi"/>
+                <w:sz w:val="24"/>
+                <w:szCs w:val="24"/>
+              </w:rPr>
+            </w:pPr>
+            <w:r>
+              <w:rPr>
+                <w:rFonts w:cstheme="minorHAnsi"/>
+                <w:sz w:val="24"/>
+                <w:szCs w:val="24"/>
+              </w:rPr>
+              <w:t>5</w:t>
+            </w:r>
+          </w:p>
+          <w:p>
+            <w:pPr>
+              <w:spacing w:line="360" w:lineRule="auto"/>
+              <w:rPr>
+                <w:rFonts w:cstheme="minorHAnsi"/>
+                <w:sz w:val="24"/>
+                <w:szCs w:val="24"/>
+              </w:rPr>
+            </w:pPr>
+            <w:r>
+              <w:rPr>
+                <w:rFonts w:cstheme="minorHAnsi"/>
+                <w:sz w:val="24"/>
+                <w:szCs w:val="24"/>
+              </w:rPr>
+              <w:t>6</w:t>
+            </w:r>
+          </w:p>
+          <w:p>
+            <w:pPr>
+              <w:spacing w:line="360" w:lineRule="auto"/>
+              <w:rPr>
+                <w:rFonts w:cstheme="minorHAnsi"/>
+                <w:sz w:val="24"/>
+                <w:szCs w:val="24"/>
+              </w:rPr>
+            </w:pPr>
+            <w:r>
+              <w:rPr>
+                <w:rFonts w:cstheme="minorHAnsi"/>
+                <w:sz w:val="24"/>
+                <w:szCs w:val="24"/>
+              </w:rPr>
+              <w:t>7</w:t>
+            </w:r>
+          </w:p>
+          <w:p>
+            <w:pPr>
+              <w:spacing w:line="360" w:lineRule="auto"/>
+              <w:rPr>
+                <w:rFonts w:cstheme="minorHAnsi"/>
+                <w:sz w:val="24"/>
+                <w:szCs w:val="24"/>
+              </w:rPr>
+            </w:pPr>
+            <w:r>
+              <w:rPr>
+                <w:rFonts w:cstheme="minorHAnsi"/>
+                <w:sz w:val="24"/>
+                <w:szCs w:val="24"/>
+              </w:rPr>
+              <w:t>8</w:t>
+            </w:r>
+          </w:p>
+          <w:p>
+            <w:pPr>
+              <w:spacing w:line="360" w:lineRule="auto"/>
+              <w:rPr>
+                <w:rFonts w:cstheme="minorHAnsi"/>
+                <w:sz w:val="24"/>
+                <w:szCs w:val="24"/>
+              </w:rPr>
+            </w:pPr>
+            <w:r>
+              <w:rPr>
+                <w:rFonts w:cstheme="minorHAnsi"/>
+                <w:sz w:val="24"/>
+                <w:szCs w:val="24"/>
+              </w:rPr>
+              <w:t>9</w:t>
+            </w:r>
+          </w:p>
+          <w:p>
+            <w:pPr>
+              <w:spacing w:line="360" w:lineRule="auto"/>
+              <w:rPr>
+                <w:rFonts w:cstheme="minorHAnsi"/>
+                <w:sz w:val="24"/>
+                <w:szCs w:val="24"/>
+              </w:rPr>
+            </w:pPr>
+            <w:r>
+              <w:rPr>
+                <w:rFonts w:cstheme="minorHAnsi"/>
+                <w:sz w:val="24"/>
+                <w:szCs w:val="24"/>
+              </w:rPr>
+              <w:t>10</w:t>
+            </w:r>
+          </w:p>
+          <w:p>
+            <w:pPr>
+              <w:spacing w:line="360" w:lineRule="auto"/>
+              <w:rPr>
+                <w:rFonts w:cstheme="minorHAnsi"/>
+                <w:sz w:val="24"/>
+                <w:szCs w:val="24"/>
+              </w:rPr>
+            </w:pPr>
+            <w:r>
+              <w:rPr>
+                <w:rFonts w:cstheme="minorHAnsi"/>
+                <w:sz w:val="24"/>
+                <w:szCs w:val="24"/>
+              </w:rPr>
+              <w:t>11</w:t>
+            </w:r>
+          </w:p>
+          <w:p>
+            <w:pPr>
+              <w:spacing w:line="360" w:lineRule="auto"/>
+              <w:rPr>
+                <w:rFonts w:cstheme="minorHAnsi"/>
+                <w:sz w:val="24"/>
+                <w:szCs w:val="24"/>
+              </w:rPr>
+            </w:pPr>
+            <w:r>
+              <w:rPr>
+                <w:rFonts w:cstheme="minorHAnsi"/>
+                <w:sz w:val="24"/>
+                <w:szCs w:val="24"/>
+              </w:rPr>
+              <w:t>12</w:t>
+            </w:r>
+          </w:p>
+          <w:p>
+            <w:pPr>
+              <w:spacing w:line="360" w:lineRule="auto"/>
+              <w:rPr>
+                <w:rFonts w:cstheme="minorHAnsi"/>
+                <w:sz w:val="24"/>
+                <w:szCs w:val="24"/>
+              </w:rPr>
+            </w:pPr>
+            <w:r>
+              <w:rPr>
+                <w:rFonts w:cstheme="minorHAnsi"/>
+                <w:sz w:val="24"/>
+                <w:szCs w:val="24"/>
+              </w:rPr>
+              <w:t>13</w:t>
+            </w:r>
+          </w:p>
+          <w:p>
+            <w:pPr>
+              <w:spacing w:line="360" w:lineRule="auto"/>
+              <w:rPr>
+                <w:rFonts w:cstheme="minorHAnsi"/>
+                <w:sz w:val="24"/>
+                <w:szCs w:val="24"/>
+              </w:rPr>
+            </w:pPr>
+            <w:r>
+              <w:rPr>
+                <w:rFonts w:cstheme="minorHAnsi"/>
+                <w:sz w:val="24"/>
+                <w:szCs w:val="24"/>
+              </w:rPr>
+              <w:t>14</w:t>
+            </w:r>
+          </w:p>
+          <w:p>
+            <w:pPr>
+              <w:spacing w:line="360" w:lineRule="auto"/>
+              <w:rPr>
+                <w:rFonts w:cstheme="minorHAnsi"/>
+                <w:sz w:val="24"/>
+                <w:szCs w:val="24"/>
+              </w:rPr>
+            </w:pPr>
+            <w:r>
+              <w:rPr>
+                <w:rFonts w:cstheme="minorHAnsi"/>
+                <w:sz w:val="24"/>
+                <w:szCs w:val="24"/>
+              </w:rPr>
+              <w:t>15</w:t>
+            </w:r>
+          </w:p>
+          <w:p>
+            <w:pPr>
+              <w:spacing w:line="360" w:lineRule="auto"/>
+              <w:rPr>
+                <w:rFonts w:cstheme="minorHAnsi"/>
+                <w:sz w:val="24"/>
+                <w:szCs w:val="24"/>
+              </w:rPr>
+            </w:pPr>
+            <w:r>
+              <w:rPr>
+                <w:rFonts w:cstheme="minorHAnsi"/>
+                <w:sz w:val="24"/>
+                <w:szCs w:val="24"/>
+              </w:rPr>
+              <w:t>16</w:t>
+            </w:r>
+          </w:p>
+          <w:p>
+            <w:pPr>
+              <w:spacing w:line="360" w:lineRule="auto"/>
+              <w:rPr>
+                <w:rFonts w:cstheme="minorHAnsi"/>
+                <w:sz w:val="24"/>
+                <w:szCs w:val="24"/>
+              </w:rPr>
+            </w:pPr>
+            <w:r>
+              <w:rPr>
+                <w:rFonts w:cstheme="minorHAnsi"/>
+                <w:sz w:val="24"/>
+                <w:szCs w:val="24"/>
+              </w:rPr>
+              <w:t>17</w:t>
+            </w:r>
+          </w:p>
+          <w:p>
+            <w:pPr>
+              <w:spacing w:line="360" w:lineRule="auto"/>
+              <w:rPr>
+                <w:rFonts w:cstheme="minorHAnsi"/>
+                <w:sz w:val="24"/>
+                <w:szCs w:val="24"/>
+              </w:rPr>
+            </w:pPr>
+            <w:r>
+              <w:rPr>
+                <w:rFonts w:cstheme="minorHAnsi"/>
+                <w:sz w:val="24"/>
+                <w:szCs w:val="24"/>
+              </w:rPr>
+              <w:t>18</w:t>
+            </w:r>
+          </w:p>
+          <w:p>
+            <w:pPr>
+              <w:spacing w:line="360" w:lineRule="auto"/>
+              <w:rPr>
+                <w:rFonts w:cstheme="minorHAnsi"/>
+                <w:sz w:val="24"/>
+                <w:szCs w:val="24"/>
+              </w:rPr>
+            </w:pPr>
+            <w:r>
+              <w:rPr>
+                <w:rFonts w:cstheme="minorHAnsi"/>
+                <w:sz w:val="24"/>
+                <w:szCs w:val="24"/>
+              </w:rPr>
+              <w:t>19</w:t>
+            </w:r>
+          </w:p>
+          <w:p>
+            <w:pPr>
+              <w:spacing w:line="360" w:lineRule="auto"/>
+              <w:rPr>
+                <w:rFonts w:cstheme="minorHAnsi"/>
+                <w:sz w:val="24"/>
+                <w:szCs w:val="24"/>
+              </w:rPr>
+            </w:pPr>
+            <w:r>
+              <w:rPr>
+                <w:rFonts w:cstheme="minorHAnsi"/>
+                <w:sz w:val="24"/>
+                <w:szCs w:val="24"/>
+              </w:rPr>
+              <w:t>20</w:t>
+            </w:r>
+          </w:p>
+          <w:p>
+            <w:pPr>
+              <w:spacing w:line="360" w:lineRule="auto"/>
+              <w:rPr>
+                <w:rFonts w:cstheme="minorHAnsi"/>
+                <w:sz w:val="24"/>
+                <w:szCs w:val="24"/>
+              </w:rPr>
+            </w:pPr>
+            <w:r>
+              <w:rPr>
+                <w:rFonts w:cstheme="minorHAnsi"/>
+                <w:sz w:val="24"/>
+                <w:szCs w:val="24"/>
+              </w:rPr>
+              <w:t>21</w:t>
+            </w:r>
+          </w:p>
+        </w:tc>
+        <w:tc>
+          <w:tcPr>
+            <w:tcW w:w="6036" w:type="dxa"/>
+          </w:tcPr>
+          <w:p>
+            <w:pPr>
+              <w:autoSpaceDE w:val="0"/>
+              <w:autoSpaceDN w:val="0"/>
+              <w:adjustRightInd w:val="0"/>
+              <w:spacing w:line="360" w:lineRule="auto"/>
+              <w:rPr>
+                <w:rFonts w:cstheme="minorHAnsi"/>
+                <w:sz w:val="24"/>
+                <w:szCs w:val="24"/>
+                <w:lang w:val="en-GB"/>
+              </w:rPr>
+            </w:pPr>
+            <w:r>
+              <w:rPr>
+                <w:rFonts w:cstheme="minorHAnsi"/>
+                <w:sz w:val="24"/>
+                <w:szCs w:val="24"/>
+                <w:lang w:val="en-GB"/>
+              </w:rPr>
+              <w:t>About the project</w:t>
+            </w:r>
+          </w:p>
+          <w:p>
+            <w:pPr>
+              <w:autoSpaceDE w:val="0"/>
+              <w:autoSpaceDN w:val="0"/>
+              <w:adjustRightInd w:val="0"/>
+              <w:spacing w:line="360" w:lineRule="auto"/>
+              <w:rPr>
+                <w:rFonts w:cstheme="minorHAnsi"/>
+                <w:sz w:val="24"/>
+                <w:szCs w:val="24"/>
+                <w:lang w:val="en-GB"/>
+              </w:rPr>
+            </w:pPr>
+            <w:r>
+              <w:rPr>
+                <w:rFonts w:cstheme="minorHAnsi"/>
+                <w:sz w:val="24"/>
+                <w:szCs w:val="24"/>
+                <w:lang w:val="en-GB"/>
+              </w:rPr>
+              <w:t>General program runtime description</w:t>
+            </w:r>
+          </w:p>
+          <w:p>
+            <w:pPr>
+              <w:autoSpaceDE w:val="0"/>
+              <w:autoSpaceDN w:val="0"/>
+              <w:adjustRightInd w:val="0"/>
+              <w:spacing w:line="360" w:lineRule="auto"/>
+              <w:rPr>
+                <w:rFonts w:cstheme="minorHAnsi"/>
+                <w:sz w:val="24"/>
+                <w:szCs w:val="24"/>
+                <w:lang w:val="en-GB"/>
+              </w:rPr>
+            </w:pPr>
+            <w:r>
+              <w:rPr>
+                <w:rFonts w:cstheme="minorHAnsi"/>
+                <w:sz w:val="24"/>
+                <w:szCs w:val="24"/>
+                <w:lang w:val="en-GB"/>
+              </w:rPr>
+              <w:t>Hardware description</w:t>
+            </w:r>
+          </w:p>
+          <w:p>
+            <w:pPr>
+              <w:autoSpaceDE w:val="0"/>
+              <w:autoSpaceDN w:val="0"/>
+              <w:adjustRightInd w:val="0"/>
+              <w:spacing w:line="360" w:lineRule="auto"/>
+              <w:rPr>
+                <w:rFonts w:cstheme="minorHAnsi"/>
+                <w:sz w:val="24"/>
+                <w:szCs w:val="24"/>
+                <w:lang w:val="en-GB"/>
+              </w:rPr>
+            </w:pPr>
+            <w:r>
+              <w:rPr>
+                <w:rFonts w:cstheme="minorHAnsi"/>
+                <w:sz w:val="24"/>
+                <w:szCs w:val="24"/>
+                <w:lang w:val="en-GB"/>
+              </w:rPr>
+              <w:t xml:space="preserve">Hardware decisions explained </w:t>
+            </w:r>
+          </w:p>
+          <w:p>
+            <w:pPr>
+              <w:autoSpaceDE w:val="0"/>
+              <w:autoSpaceDN w:val="0"/>
+              <w:adjustRightInd w:val="0"/>
+              <w:spacing w:line="360" w:lineRule="auto"/>
+              <w:rPr>
+                <w:rFonts w:cstheme="minorHAnsi"/>
+                <w:sz w:val="24"/>
+                <w:szCs w:val="24"/>
+                <w:lang w:val="en-GB"/>
+              </w:rPr>
+            </w:pPr>
+            <w:r>
+              <w:rPr>
+                <w:rFonts w:cstheme="minorHAnsi"/>
+                <w:sz w:val="24"/>
+                <w:szCs w:val="24"/>
+                <w:lang w:val="en-GB"/>
+              </w:rPr>
+              <w:t>Circuit diagrams and schematics</w:t>
+            </w:r>
+          </w:p>
+          <w:p>
+            <w:pPr>
+              <w:autoSpaceDE w:val="0"/>
+              <w:autoSpaceDN w:val="0"/>
+              <w:adjustRightInd w:val="0"/>
+              <w:spacing w:line="360" w:lineRule="auto"/>
+              <w:rPr>
+                <w:rFonts w:cstheme="minorHAnsi"/>
+                <w:sz w:val="24"/>
+                <w:szCs w:val="24"/>
+                <w:lang w:val="en-GB"/>
+              </w:rPr>
+            </w:pPr>
+            <w:r>
+              <w:rPr>
+                <w:rFonts w:cstheme="minorHAnsi"/>
+                <w:sz w:val="24"/>
+                <w:szCs w:val="24"/>
+                <w:lang w:val="en-GB"/>
+              </w:rPr>
+              <w:t>Graphics</w:t>
+            </w:r>
+          </w:p>
+          <w:p>
+            <w:pPr>
+              <w:autoSpaceDE w:val="0"/>
+              <w:autoSpaceDN w:val="0"/>
+              <w:adjustRightInd w:val="0"/>
+              <w:spacing w:line="360" w:lineRule="auto"/>
+              <w:rPr>
+                <w:rFonts w:cstheme="minorHAnsi"/>
+                <w:sz w:val="24"/>
+                <w:szCs w:val="24"/>
+                <w:lang w:val="en-GB"/>
+              </w:rPr>
+            </w:pPr>
+            <w:r>
+              <w:rPr>
+                <w:rFonts w:cstheme="minorHAnsi"/>
+                <w:sz w:val="24"/>
+                <w:szCs w:val="24"/>
+                <w:lang w:val="en-GB"/>
+              </w:rPr>
+              <w:t>Description of the program files</w:t>
+            </w:r>
+          </w:p>
+          <w:p>
+            <w:pPr>
+              <w:autoSpaceDE w:val="0"/>
+              <w:autoSpaceDN w:val="0"/>
+              <w:adjustRightInd w:val="0"/>
+              <w:spacing w:line="360" w:lineRule="auto"/>
+              <w:rPr>
+                <w:rFonts w:cstheme="minorHAnsi"/>
+                <w:sz w:val="24"/>
+                <w:szCs w:val="24"/>
+                <w:lang w:val="en-GB"/>
+              </w:rPr>
+            </w:pPr>
+            <w:r>
+              <w:rPr>
+                <w:rFonts w:cstheme="minorHAnsi"/>
+                <w:sz w:val="24"/>
+                <w:szCs w:val="24"/>
+                <w:lang w:val="en-GB"/>
+              </w:rPr>
+              <w:t>Description of the program functions</w:t>
+            </w:r>
+          </w:p>
+          <w:p>
+            <w:pPr>
+              <w:autoSpaceDE w:val="0"/>
+              <w:autoSpaceDN w:val="0"/>
+              <w:adjustRightInd w:val="0"/>
+              <w:spacing w:line="360" w:lineRule="auto"/>
+              <w:rPr>
+                <w:rFonts w:cstheme="minorHAnsi"/>
+                <w:sz w:val="24"/>
+                <w:szCs w:val="24"/>
+                <w:lang w:val="en-GB"/>
+              </w:rPr>
+            </w:pPr>
+            <w:r>
+              <w:rPr>
+                <w:rFonts w:cstheme="minorHAnsi"/>
+                <w:sz w:val="24"/>
+                <w:szCs w:val="24"/>
+                <w:lang w:val="en-GB"/>
+              </w:rPr>
+              <w:t>Description of the program libraries and their</w:t>
+            </w:r>
+            <w:r>
+              <w:rPr>
+                <w:rFonts w:cstheme="minorHAnsi"/>
+                <w:sz w:val="24"/>
+                <w:szCs w:val="24"/>
+                <w:lang w:val="en-GB"/>
+              </w:rPr>
+              <w:t xml:space="preserve"> </w:t>
+            </w:r>
+            <w:r>
+              <w:rPr>
+                <w:rFonts w:cstheme="minorHAnsi"/>
+                <w:sz w:val="24"/>
+                <w:szCs w:val="24"/>
+                <w:lang w:val="en-GB"/>
+              </w:rPr>
+              <w:t>functions</w:t>
+            </w:r>
+          </w:p>
+          <w:p>
+            <w:pPr>
+              <w:autoSpaceDE w:val="0"/>
+              <w:autoSpaceDN w:val="0"/>
+              <w:adjustRightInd w:val="0"/>
+              <w:spacing w:line="360" w:lineRule="auto"/>
+              <w:rPr>
+                <w:rFonts w:cstheme="minorHAnsi"/>
+                <w:sz w:val="24"/>
+                <w:szCs w:val="24"/>
+                <w:lang w:val="en-GB"/>
+              </w:rPr>
+            </w:pPr>
+            <w:r>
+              <w:rPr>
+                <w:rFonts w:cstheme="minorHAnsi"/>
+                <w:sz w:val="24"/>
+                <w:szCs w:val="24"/>
+                <w:lang w:val="en-GB"/>
+              </w:rPr>
+              <w:t>Description of the program constants</w:t>
+            </w:r>
+          </w:p>
+          <w:p>
+            <w:pPr>
+              <w:autoSpaceDE w:val="0"/>
+              <w:autoSpaceDN w:val="0"/>
+              <w:adjustRightInd w:val="0"/>
+              <w:spacing w:line="360" w:lineRule="auto"/>
+              <w:rPr>
+                <w:rFonts w:cstheme="minorHAnsi"/>
+                <w:sz w:val="24"/>
+                <w:szCs w:val="24"/>
+                <w:lang w:val="en-GB"/>
+              </w:rPr>
+            </w:pPr>
+            <w:r>
+              <w:rPr>
+                <w:rFonts w:cstheme="minorHAnsi"/>
+                <w:sz w:val="24"/>
+                <w:szCs w:val="24"/>
+                <w:lang w:val="en-GB"/>
+              </w:rPr>
+              <w:t xml:space="preserve">Architectural decisions explained </w:t>
+            </w:r>
+          </w:p>
+          <w:p>
+            <w:pPr>
+              <w:autoSpaceDE w:val="0"/>
+              <w:autoSpaceDN w:val="0"/>
+              <w:adjustRightInd w:val="0"/>
+              <w:spacing w:line="360" w:lineRule="auto"/>
+              <w:rPr>
+                <w:rFonts w:cstheme="minorHAnsi"/>
+                <w:sz w:val="24"/>
+                <w:szCs w:val="24"/>
+                <w:lang w:val="en-GB"/>
+              </w:rPr>
+            </w:pPr>
+            <w:r>
+              <w:rPr>
+                <w:rFonts w:cstheme="minorHAnsi"/>
+                <w:sz w:val="24"/>
+                <w:szCs w:val="24"/>
+                <w:lang w:val="en-GB"/>
+              </w:rPr>
+              <w:t>Communication protocols</w:t>
+            </w:r>
+          </w:p>
+          <w:p>
+            <w:pPr>
+              <w:autoSpaceDE w:val="0"/>
+              <w:autoSpaceDN w:val="0"/>
+              <w:adjustRightInd w:val="0"/>
+              <w:spacing w:line="360" w:lineRule="auto"/>
+              <w:rPr>
+                <w:rFonts w:cstheme="minorHAnsi"/>
+                <w:sz w:val="24"/>
+                <w:szCs w:val="24"/>
+                <w:lang w:val="en-GB"/>
+              </w:rPr>
+            </w:pPr>
+            <w:r>
+              <w:rPr>
+                <w:rFonts w:cstheme="minorHAnsi"/>
+                <w:sz w:val="24"/>
+                <w:szCs w:val="24"/>
+                <w:lang w:val="en-GB"/>
+              </w:rPr>
+              <w:t>Power management</w:t>
+            </w:r>
+          </w:p>
+          <w:p>
+            <w:pPr>
+              <w:autoSpaceDE w:val="0"/>
+              <w:autoSpaceDN w:val="0"/>
+              <w:adjustRightInd w:val="0"/>
+              <w:spacing w:line="360" w:lineRule="auto"/>
+              <w:rPr>
+                <w:rFonts w:cstheme="minorHAnsi"/>
+                <w:sz w:val="24"/>
+                <w:szCs w:val="24"/>
+                <w:lang w:val="en-GB"/>
+              </w:rPr>
+            </w:pPr>
+            <w:r>
+              <w:rPr>
+                <w:rFonts w:cstheme="minorHAnsi"/>
+                <w:sz w:val="24"/>
+                <w:szCs w:val="24"/>
+                <w:lang w:val="en-GB"/>
+              </w:rPr>
+              <w:t>Safety considerations</w:t>
+            </w:r>
+          </w:p>
+          <w:p>
+            <w:pPr>
+              <w:autoSpaceDE w:val="0"/>
+              <w:autoSpaceDN w:val="0"/>
+              <w:adjustRightInd w:val="0"/>
+              <w:spacing w:line="360" w:lineRule="auto"/>
+              <w:rPr>
+                <w:rFonts w:cstheme="minorHAnsi"/>
+                <w:sz w:val="24"/>
+                <w:szCs w:val="24"/>
+                <w:lang w:val="en-GB"/>
+              </w:rPr>
+            </w:pPr>
+            <w:r>
+              <w:rPr>
+                <w:rFonts w:cstheme="minorHAnsi"/>
+                <w:sz w:val="24"/>
+                <w:szCs w:val="24"/>
+                <w:lang w:val="en-GB"/>
+              </w:rPr>
+              <w:t>The Don’ts of changing the program</w:t>
+            </w:r>
+          </w:p>
+          <w:p>
+            <w:pPr>
+              <w:autoSpaceDE w:val="0"/>
+              <w:autoSpaceDN w:val="0"/>
+              <w:adjustRightInd w:val="0"/>
+              <w:spacing w:line="360" w:lineRule="auto"/>
+              <w:rPr>
+                <w:rFonts w:cstheme="minorHAnsi"/>
+                <w:sz w:val="24"/>
+                <w:szCs w:val="24"/>
+                <w:lang w:val="en-GB"/>
+              </w:rPr>
+            </w:pPr>
+            <w:r>
+              <w:rPr>
+                <w:rFonts w:cstheme="minorHAnsi"/>
+                <w:sz w:val="24"/>
+                <w:szCs w:val="24"/>
+                <w:lang w:val="en-GB"/>
+              </w:rPr>
+              <w:t>Development tools</w:t>
+            </w:r>
+          </w:p>
+          <w:p>
+            <w:pPr>
+              <w:autoSpaceDE w:val="0"/>
+              <w:autoSpaceDN w:val="0"/>
+              <w:adjustRightInd w:val="0"/>
+              <w:spacing w:line="360" w:lineRule="auto"/>
+              <w:rPr>
+                <w:rFonts w:cstheme="minorHAnsi"/>
+                <w:sz w:val="24"/>
+                <w:szCs w:val="24"/>
+                <w:lang w:val="en-GB"/>
+              </w:rPr>
+            </w:pPr>
+            <w:r>
+              <w:rPr>
+                <w:rFonts w:cstheme="minorHAnsi"/>
+                <w:sz w:val="24"/>
+                <w:szCs w:val="24"/>
+                <w:lang w:val="en-GB"/>
+              </w:rPr>
+              <w:t>Microcontroller Flashing process</w:t>
+            </w:r>
+          </w:p>
+          <w:p>
+            <w:pPr>
+              <w:autoSpaceDE w:val="0"/>
+              <w:autoSpaceDN w:val="0"/>
+              <w:adjustRightInd w:val="0"/>
+              <w:spacing w:line="360" w:lineRule="auto"/>
+              <w:rPr>
+                <w:rFonts w:cstheme="minorHAnsi"/>
+                <w:sz w:val="24"/>
+                <w:szCs w:val="24"/>
+                <w:lang w:val="en-GB"/>
+              </w:rPr>
+            </w:pPr>
+            <w:r>
+              <w:rPr>
+                <w:rFonts w:cstheme="minorHAnsi"/>
+                <w:sz w:val="24"/>
+                <w:szCs w:val="24"/>
+                <w:lang w:val="en-GB"/>
+              </w:rPr>
+              <w:t xml:space="preserve">Suggestions for dealing with confidential information </w:t>
+            </w:r>
+          </w:p>
+          <w:p>
+            <w:pPr>
+              <w:autoSpaceDE w:val="0"/>
+              <w:autoSpaceDN w:val="0"/>
+              <w:adjustRightInd w:val="0"/>
+              <w:spacing w:line="360" w:lineRule="auto"/>
+              <w:rPr>
+                <w:rFonts w:cstheme="minorHAnsi"/>
+                <w:sz w:val="24"/>
+                <w:szCs w:val="24"/>
+                <w:lang w:val="en-GB"/>
+              </w:rPr>
+            </w:pPr>
+            <w:r>
+              <w:rPr>
+                <w:rFonts w:cstheme="minorHAnsi"/>
+                <w:sz w:val="24"/>
+                <w:szCs w:val="24"/>
+                <w:lang w:val="en-GB"/>
+              </w:rPr>
+              <w:t>Known bugs</w:t>
+            </w:r>
+          </w:p>
+          <w:p>
+            <w:pPr>
+              <w:autoSpaceDE w:val="0"/>
+              <w:autoSpaceDN w:val="0"/>
+              <w:adjustRightInd w:val="0"/>
+              <w:spacing w:line="360" w:lineRule="auto"/>
+              <w:rPr>
+                <w:rFonts w:cstheme="minorHAnsi"/>
+                <w:sz w:val="24"/>
+                <w:szCs w:val="24"/>
+                <w:lang w:val="en-GB"/>
+              </w:rPr>
+            </w:pPr>
+            <w:r>
+              <w:rPr>
+                <w:rFonts w:cstheme="minorHAnsi"/>
+                <w:sz w:val="24"/>
+                <w:szCs w:val="24"/>
+                <w:lang w:val="en-GB"/>
+              </w:rPr>
+              <w:t>Future development suggestions</w:t>
+            </w:r>
+          </w:p>
+          <w:p>
+            <w:pPr>
+              <w:autoSpaceDE w:val="0"/>
+              <w:autoSpaceDN w:val="0"/>
+              <w:adjustRightInd w:val="0"/>
+              <w:spacing w:line="360" w:lineRule="auto"/>
+              <w:rPr>
+                <w:rFonts w:cstheme="minorHAnsi"/>
+                <w:sz w:val="24"/>
+                <w:szCs w:val="24"/>
+                <w:lang w:val="en-GB"/>
+              </w:rPr>
+            </w:pPr>
+            <w:r>
+              <w:rPr>
+                <w:rFonts w:cstheme="minorHAnsi"/>
+                <w:sz w:val="24"/>
+                <w:szCs w:val="24"/>
+                <w:lang w:val="en-GB"/>
+              </w:rPr>
+              <w:t>Sources</w:t>
+            </w:r>
+          </w:p>
+        </w:tc>
+      </w:tr>
+    </w:tbl>
     <w:p>
       <w:pPr>
         <w:spacing w:line="276" w:lineRule="auto"/>
       </w:pPr>
+    </w:p>
+    <w:p/>
+    <w:p/>
+    <w:p/>
+    <w:p/>
+    <w:p>
+      <w:pPr>
+        <w:tabs>
+          <w:tab w:val="left" w:pos="2643"/>
+        </w:tabs>
+      </w:pPr>
+    </w:p>
+    <w:p>
+      <w:pPr>
+        <w:pStyle w:val="Titul"/>
+        <w:rPr>
+          <w:sz w:val="56"/>
+          <w:szCs w:val="48"/>
+        </w:rPr>
+      </w:pPr>
       <w:r>
-        <w:br w:type="page"/>
+        <w:rPr>
+          <w:sz w:val="56"/>
+          <w:szCs w:val="48"/>
+        </w:rPr>
+        <w:lastRenderedPageBreak/>
+        <w:t>[</w:t>
+      </w:r>
+      <w:r>
+        <w:rPr>
+          <w:sz w:val="56"/>
+          <w:szCs w:val="48"/>
+        </w:rPr>
+        <w:t>Table of contents</w:t>
+      </w:r>
+      <w:r>
+        <w:rPr>
+          <w:sz w:val="56"/>
+          <w:szCs w:val="48"/>
+        </w:rPr>
+        <w:t>.]</w:t>
       </w:r>
     </w:p>
     <w:p>
       <w:pPr>
-        <w:spacing w:line="276" w:lineRule="auto"/>
+        <w:pStyle w:val="Podnadpis"/>
       </w:pPr>
       <w:r>
-        <w:lastRenderedPageBreak/>
-        <w:br w:type="page"/>
+        <w:t>[DETAILED DESCRIPTION.]</w:t>
       </w:r>
     </w:p>
-    <w:p/>
+    <w:tbl>
+      <w:tblPr>
+        <w:tblStyle w:val="Mkatabulky"/>
+        <w:tblW w:w="0" w:type="auto"/>
+        <w:tblLook w:val="04A0" w:firstRow="1" w:lastRow="0" w:firstColumn="1" w:lastColumn="0" w:noHBand="0" w:noVBand="1"/>
+      </w:tblPr>
+      <w:tblGrid>
+        <w:gridCol w:w="534"/>
+        <w:gridCol w:w="9686"/>
+      </w:tblGrid>
+      <w:tr>
+        <w:tc>
+          <w:tcPr>
+            <w:tcW w:w="534" w:type="dxa"/>
+          </w:tcPr>
+          <w:p>
+            <w:pPr>
+              <w:tabs>
+                <w:tab w:val="left" w:pos="2643"/>
+              </w:tabs>
+            </w:pPr>
+          </w:p>
+        </w:tc>
+        <w:tc>
+          <w:tcPr>
+            <w:tcW w:w="9686" w:type="dxa"/>
+          </w:tcPr>
+          <w:p>
+            <w:pPr>
+              <w:tabs>
+                <w:tab w:val="left" w:pos="2643"/>
+              </w:tabs>
+            </w:pPr>
+          </w:p>
+        </w:tc>
+      </w:tr>
+      <w:tr>
+        <w:tc>
+          <w:tcPr>
+            <w:tcW w:w="534" w:type="dxa"/>
+          </w:tcPr>
+          <w:p>
+            <w:pPr>
+              <w:tabs>
+                <w:tab w:val="left" w:pos="2643"/>
+              </w:tabs>
+            </w:pPr>
+          </w:p>
+        </w:tc>
+        <w:tc>
+          <w:tcPr>
+            <w:tcW w:w="9686" w:type="dxa"/>
+          </w:tcPr>
+          <w:p>
+            <w:pPr>
+              <w:tabs>
+                <w:tab w:val="left" w:pos="2643"/>
+              </w:tabs>
+            </w:pPr>
+          </w:p>
+        </w:tc>
+      </w:tr>
+      <w:tr>
+        <w:tc>
+          <w:tcPr>
+            <w:tcW w:w="534" w:type="dxa"/>
+          </w:tcPr>
+          <w:p>
+            <w:pPr>
+              <w:tabs>
+                <w:tab w:val="left" w:pos="2643"/>
+              </w:tabs>
+            </w:pPr>
+          </w:p>
+        </w:tc>
+        <w:tc>
+          <w:tcPr>
+            <w:tcW w:w="9686" w:type="dxa"/>
+          </w:tcPr>
+          <w:p>
+            <w:pPr>
+              <w:tabs>
+                <w:tab w:val="left" w:pos="2643"/>
+              </w:tabs>
+            </w:pPr>
+          </w:p>
+        </w:tc>
+      </w:tr>
+      <w:tr>
+        <w:tc>
+          <w:tcPr>
+            <w:tcW w:w="534" w:type="dxa"/>
+          </w:tcPr>
+          <w:p>
+            <w:pPr>
+              <w:tabs>
+                <w:tab w:val="left" w:pos="2643"/>
+              </w:tabs>
+            </w:pPr>
+          </w:p>
+        </w:tc>
+        <w:tc>
+          <w:tcPr>
+            <w:tcW w:w="9686" w:type="dxa"/>
+          </w:tcPr>
+          <w:p>
+            <w:pPr>
+              <w:tabs>
+                <w:tab w:val="left" w:pos="2643"/>
+              </w:tabs>
+            </w:pPr>
+          </w:p>
+        </w:tc>
+      </w:tr>
+      <w:tr>
+        <w:tc>
+          <w:tcPr>
+            <w:tcW w:w="534" w:type="dxa"/>
+          </w:tcPr>
+          <w:p>
+            <w:pPr>
+              <w:tabs>
+                <w:tab w:val="left" w:pos="2643"/>
+              </w:tabs>
+            </w:pPr>
+          </w:p>
+        </w:tc>
+        <w:tc>
+          <w:tcPr>
+            <w:tcW w:w="9686" w:type="dxa"/>
+          </w:tcPr>
+          <w:p>
+            <w:pPr>
+              <w:tabs>
+                <w:tab w:val="left" w:pos="2643"/>
+              </w:tabs>
+            </w:pPr>
+          </w:p>
+        </w:tc>
+      </w:tr>
+      <w:tr>
+        <w:tc>
+          <w:tcPr>
+            <w:tcW w:w="534" w:type="dxa"/>
+          </w:tcPr>
+          <w:p>
+            <w:pPr>
+              <w:tabs>
+                <w:tab w:val="left" w:pos="2643"/>
+              </w:tabs>
+            </w:pPr>
+          </w:p>
+        </w:tc>
+        <w:tc>
+          <w:tcPr>
+            <w:tcW w:w="9686" w:type="dxa"/>
+          </w:tcPr>
+          <w:p>
+            <w:pPr>
+              <w:tabs>
+                <w:tab w:val="left" w:pos="2643"/>
+              </w:tabs>
+            </w:pPr>
+          </w:p>
+        </w:tc>
+      </w:tr>
+      <w:tr>
+        <w:tc>
+          <w:tcPr>
+            <w:tcW w:w="534" w:type="dxa"/>
+          </w:tcPr>
+          <w:p>
+            <w:pPr>
+              <w:tabs>
+                <w:tab w:val="left" w:pos="2643"/>
+              </w:tabs>
+            </w:pPr>
+          </w:p>
+        </w:tc>
+        <w:tc>
+          <w:tcPr>
+            <w:tcW w:w="9686" w:type="dxa"/>
+          </w:tcPr>
+          <w:p>
+            <w:pPr>
+              <w:tabs>
+                <w:tab w:val="left" w:pos="2643"/>
+              </w:tabs>
+            </w:pPr>
+          </w:p>
+        </w:tc>
+      </w:tr>
+      <w:tr>
+        <w:tc>
+          <w:tcPr>
+            <w:tcW w:w="534" w:type="dxa"/>
+          </w:tcPr>
+          <w:p>
+            <w:pPr>
+              <w:tabs>
+                <w:tab w:val="left" w:pos="2643"/>
+              </w:tabs>
+            </w:pPr>
+          </w:p>
+        </w:tc>
+        <w:tc>
+          <w:tcPr>
+            <w:tcW w:w="9686" w:type="dxa"/>
+          </w:tcPr>
+          <w:p>
+            <w:pPr>
+              <w:tabs>
+                <w:tab w:val="left" w:pos="2643"/>
+              </w:tabs>
+            </w:pPr>
+          </w:p>
+        </w:tc>
+      </w:tr>
+      <w:tr>
+        <w:tc>
+          <w:tcPr>
+            <w:tcW w:w="534" w:type="dxa"/>
+          </w:tcPr>
+          <w:p>
+            <w:pPr>
+              <w:tabs>
+                <w:tab w:val="left" w:pos="2643"/>
+              </w:tabs>
+            </w:pPr>
+          </w:p>
+        </w:tc>
+        <w:tc>
+          <w:tcPr>
+            <w:tcW w:w="9686" w:type="dxa"/>
+          </w:tcPr>
+          <w:p>
+            <w:pPr>
+              <w:tabs>
+                <w:tab w:val="left" w:pos="2643"/>
+              </w:tabs>
+            </w:pPr>
+          </w:p>
+        </w:tc>
+      </w:tr>
+      <w:tr>
+        <w:tc>
+          <w:tcPr>
+            <w:tcW w:w="534" w:type="dxa"/>
+          </w:tcPr>
+          <w:p>
+            <w:pPr>
+              <w:tabs>
+                <w:tab w:val="left" w:pos="2643"/>
+              </w:tabs>
+            </w:pPr>
+          </w:p>
+        </w:tc>
+        <w:tc>
+          <w:tcPr>
+            <w:tcW w:w="9686" w:type="dxa"/>
+          </w:tcPr>
+          <w:p>
+            <w:pPr>
+              <w:tabs>
+                <w:tab w:val="left" w:pos="2643"/>
+              </w:tabs>
+            </w:pPr>
+          </w:p>
+        </w:tc>
+      </w:tr>
+      <w:tr>
+        <w:tc>
+          <w:tcPr>
+            <w:tcW w:w="534" w:type="dxa"/>
+          </w:tcPr>
+          <w:p>
+            <w:pPr>
+              <w:tabs>
+                <w:tab w:val="left" w:pos="2643"/>
+              </w:tabs>
+            </w:pPr>
+          </w:p>
+        </w:tc>
+        <w:tc>
+          <w:tcPr>
+            <w:tcW w:w="9686" w:type="dxa"/>
+          </w:tcPr>
+          <w:p>
+            <w:pPr>
+              <w:tabs>
+                <w:tab w:val="left" w:pos="2643"/>
+              </w:tabs>
+            </w:pPr>
+          </w:p>
+        </w:tc>
+      </w:tr>
+      <w:tr>
+        <w:tc>
+          <w:tcPr>
+            <w:tcW w:w="534" w:type="dxa"/>
+          </w:tcPr>
+          <w:p>
+            <w:pPr>
+              <w:tabs>
+                <w:tab w:val="left" w:pos="2643"/>
+              </w:tabs>
+            </w:pPr>
+          </w:p>
+        </w:tc>
+        <w:tc>
+          <w:tcPr>
+            <w:tcW w:w="9686" w:type="dxa"/>
+          </w:tcPr>
+          <w:p>
+            <w:pPr>
+              <w:tabs>
+                <w:tab w:val="left" w:pos="2643"/>
+              </w:tabs>
+            </w:pPr>
+          </w:p>
+        </w:tc>
+      </w:tr>
+      <w:tr>
+        <w:tc>
+          <w:tcPr>
+            <w:tcW w:w="534" w:type="dxa"/>
+          </w:tcPr>
+          <w:p>
+            <w:pPr>
+              <w:tabs>
+                <w:tab w:val="left" w:pos="2643"/>
+              </w:tabs>
+            </w:pPr>
+          </w:p>
+        </w:tc>
+        <w:tc>
+          <w:tcPr>
+            <w:tcW w:w="9686" w:type="dxa"/>
+          </w:tcPr>
+          <w:p>
+            <w:pPr>
+              <w:tabs>
+                <w:tab w:val="left" w:pos="2643"/>
+              </w:tabs>
+            </w:pPr>
+          </w:p>
+        </w:tc>
+      </w:tr>
+      <w:tr>
+        <w:tc>
+          <w:tcPr>
+            <w:tcW w:w="534" w:type="dxa"/>
+          </w:tcPr>
+          <w:p>
+            <w:pPr>
+              <w:tabs>
+                <w:tab w:val="left" w:pos="2643"/>
+              </w:tabs>
+            </w:pPr>
+          </w:p>
+        </w:tc>
+        <w:tc>
+          <w:tcPr>
+            <w:tcW w:w="9686" w:type="dxa"/>
+          </w:tcPr>
+          <w:p>
+            <w:pPr>
+              <w:tabs>
+                <w:tab w:val="left" w:pos="2643"/>
+              </w:tabs>
+            </w:pPr>
+          </w:p>
+        </w:tc>
+      </w:tr>
+      <w:tr>
+        <w:tc>
+          <w:tcPr>
+            <w:tcW w:w="534" w:type="dxa"/>
+          </w:tcPr>
+          <w:p>
+            <w:pPr>
+              <w:tabs>
+                <w:tab w:val="left" w:pos="2643"/>
+              </w:tabs>
+            </w:pPr>
+          </w:p>
+        </w:tc>
+        <w:tc>
+          <w:tcPr>
+            <w:tcW w:w="9686" w:type="dxa"/>
+          </w:tcPr>
+          <w:p>
+            <w:pPr>
+              <w:tabs>
+                <w:tab w:val="left" w:pos="2643"/>
+              </w:tabs>
+            </w:pPr>
+          </w:p>
+        </w:tc>
+      </w:tr>
+      <w:tr>
+        <w:tc>
+          <w:tcPr>
+            <w:tcW w:w="534" w:type="dxa"/>
+          </w:tcPr>
+          <w:p>
+            <w:pPr>
+              <w:tabs>
+                <w:tab w:val="left" w:pos="2643"/>
+              </w:tabs>
+            </w:pPr>
+          </w:p>
+        </w:tc>
+        <w:tc>
+          <w:tcPr>
+            <w:tcW w:w="9686" w:type="dxa"/>
+          </w:tcPr>
+          <w:p>
+            <w:pPr>
+              <w:tabs>
+                <w:tab w:val="left" w:pos="2643"/>
+              </w:tabs>
+            </w:pPr>
+          </w:p>
+        </w:tc>
+      </w:tr>
+      <w:tr>
+        <w:tc>
+          <w:tcPr>
+            <w:tcW w:w="534" w:type="dxa"/>
+          </w:tcPr>
+          <w:p>
+            <w:pPr>
+              <w:tabs>
+                <w:tab w:val="left" w:pos="2643"/>
+              </w:tabs>
+            </w:pPr>
+          </w:p>
+        </w:tc>
+        <w:tc>
+          <w:tcPr>
+            <w:tcW w:w="9686" w:type="dxa"/>
+          </w:tcPr>
+          <w:p>
+            <w:pPr>
+              <w:tabs>
+                <w:tab w:val="left" w:pos="2643"/>
+              </w:tabs>
+            </w:pPr>
+          </w:p>
+        </w:tc>
+      </w:tr>
+      <w:tr>
+        <w:tc>
+          <w:tcPr>
+            <w:tcW w:w="534" w:type="dxa"/>
+          </w:tcPr>
+          <w:p>
+            <w:pPr>
+              <w:tabs>
+                <w:tab w:val="left" w:pos="2643"/>
+              </w:tabs>
+            </w:pPr>
+          </w:p>
+        </w:tc>
+        <w:tc>
+          <w:tcPr>
+            <w:tcW w:w="9686" w:type="dxa"/>
+          </w:tcPr>
+          <w:p>
+            <w:pPr>
+              <w:tabs>
+                <w:tab w:val="left" w:pos="2643"/>
+              </w:tabs>
+            </w:pPr>
+          </w:p>
+        </w:tc>
+      </w:tr>
+      <w:tr>
+        <w:tc>
+          <w:tcPr>
+            <w:tcW w:w="534" w:type="dxa"/>
+          </w:tcPr>
+          <w:p>
+            <w:pPr>
+              <w:tabs>
+                <w:tab w:val="left" w:pos="2643"/>
+              </w:tabs>
+            </w:pPr>
+          </w:p>
+        </w:tc>
+        <w:tc>
+          <w:tcPr>
+            <w:tcW w:w="9686" w:type="dxa"/>
+          </w:tcPr>
+          <w:p>
+            <w:pPr>
+              <w:tabs>
+                <w:tab w:val="left" w:pos="2643"/>
+              </w:tabs>
+            </w:pPr>
+          </w:p>
+        </w:tc>
+      </w:tr>
+      <w:tr>
+        <w:tc>
+          <w:tcPr>
+            <w:tcW w:w="534" w:type="dxa"/>
+          </w:tcPr>
+          <w:p>
+            <w:pPr>
+              <w:tabs>
+                <w:tab w:val="left" w:pos="2643"/>
+              </w:tabs>
+            </w:pPr>
+          </w:p>
+        </w:tc>
+        <w:tc>
+          <w:tcPr>
+            <w:tcW w:w="9686" w:type="dxa"/>
+          </w:tcPr>
+          <w:p>
+            <w:pPr>
+              <w:tabs>
+                <w:tab w:val="left" w:pos="2643"/>
+              </w:tabs>
+            </w:pPr>
+          </w:p>
+        </w:tc>
+      </w:tr>
+      <w:tr>
+        <w:tc>
+          <w:tcPr>
+            <w:tcW w:w="534" w:type="dxa"/>
+          </w:tcPr>
+          <w:p>
+            <w:pPr>
+              <w:tabs>
+                <w:tab w:val="left" w:pos="2643"/>
+              </w:tabs>
+            </w:pPr>
+          </w:p>
+        </w:tc>
+        <w:tc>
+          <w:tcPr>
+            <w:tcW w:w="9686" w:type="dxa"/>
+          </w:tcPr>
+          <w:p>
+            <w:pPr>
+              <w:tabs>
+                <w:tab w:val="left" w:pos="2643"/>
+              </w:tabs>
+            </w:pPr>
+          </w:p>
+        </w:tc>
+      </w:tr>
+      <w:tr>
+        <w:tc>
+          <w:tcPr>
+            <w:tcW w:w="534" w:type="dxa"/>
+          </w:tcPr>
+          <w:p>
+            <w:pPr>
+              <w:tabs>
+                <w:tab w:val="left" w:pos="2643"/>
+              </w:tabs>
+            </w:pPr>
+          </w:p>
+        </w:tc>
+        <w:tc>
+          <w:tcPr>
+            <w:tcW w:w="9686" w:type="dxa"/>
+          </w:tcPr>
+          <w:p>
+            <w:pPr>
+              <w:tabs>
+                <w:tab w:val="left" w:pos="2643"/>
+              </w:tabs>
+            </w:pPr>
+          </w:p>
+        </w:tc>
+      </w:tr>
+      <w:tr>
+        <w:tc>
+          <w:tcPr>
+            <w:tcW w:w="534" w:type="dxa"/>
+          </w:tcPr>
+          <w:p>
+            <w:pPr>
+              <w:tabs>
+                <w:tab w:val="left" w:pos="2643"/>
+              </w:tabs>
+            </w:pPr>
+          </w:p>
+        </w:tc>
+        <w:tc>
+          <w:tcPr>
+            <w:tcW w:w="9686" w:type="dxa"/>
+          </w:tcPr>
+          <w:p>
+            <w:pPr>
+              <w:tabs>
+                <w:tab w:val="left" w:pos="2643"/>
+              </w:tabs>
+            </w:pPr>
+          </w:p>
+        </w:tc>
+      </w:tr>
+      <w:tr>
+        <w:tc>
+          <w:tcPr>
+            <w:tcW w:w="534" w:type="dxa"/>
+          </w:tcPr>
+          <w:p>
+            <w:pPr>
+              <w:tabs>
+                <w:tab w:val="left" w:pos="2643"/>
+              </w:tabs>
+            </w:pPr>
+          </w:p>
+        </w:tc>
+        <w:tc>
+          <w:tcPr>
+            <w:tcW w:w="9686" w:type="dxa"/>
+          </w:tcPr>
+          <w:p>
+            <w:pPr>
+              <w:tabs>
+                <w:tab w:val="left" w:pos="2643"/>
+              </w:tabs>
+            </w:pPr>
+          </w:p>
+        </w:tc>
+      </w:tr>
+      <w:tr>
+        <w:tc>
+          <w:tcPr>
+            <w:tcW w:w="534" w:type="dxa"/>
+          </w:tcPr>
+          <w:p>
+            <w:pPr>
+              <w:tabs>
+                <w:tab w:val="left" w:pos="2643"/>
+              </w:tabs>
+            </w:pPr>
+          </w:p>
+        </w:tc>
+        <w:tc>
+          <w:tcPr>
+            <w:tcW w:w="9686" w:type="dxa"/>
+          </w:tcPr>
+          <w:p>
+            <w:pPr>
+              <w:tabs>
+                <w:tab w:val="left" w:pos="2643"/>
+              </w:tabs>
+            </w:pPr>
+          </w:p>
+        </w:tc>
+      </w:tr>
+    </w:tbl>
+    <w:p>
+      <w:pPr>
+        <w:tabs>
+          <w:tab w:val="left" w:pos="2643"/>
+        </w:tabs>
+      </w:pPr>
+    </w:p>
     <w:sectPr>
-      <w:footerReference w:type="default" r:id="rId10"/>
+      <w:footerReference w:type="default" r:id="rId11"/>
       <w:pgSz w:w="12240" w:h="15840"/>
       <w:pgMar w:top="1080" w:right="1080" w:bottom="1080" w:left="1080" w:header="720" w:footer="720" w:gutter="0"/>
       <w:pgNumType w:start="0"/>
@@ -1918,6 +3642,188 @@
 </w:footnotes>
 </file>
 
+<file path=word/numbering.xml><?xml version="1.0" encoding="utf-8"?>
+<w:numbering xmlns:wpc="http://schemas.microsoft.com/office/word/2010/wordprocessingCanvas" xmlns:cx="http://schemas.microsoft.com/office/drawing/2014/chartex" xmlns:cx1="http://schemas.microsoft.com/office/drawing/2015/9/8/chartex" xmlns:cx2="http://schemas.microsoft.com/office/drawing/2015/10/21/chartex" xmlns:cx3="http://schemas.microsoft.com/office/drawing/2016/5/9/chartex" xmlns:cx4="http://schemas.microsoft.com/office/drawing/2016/5/10/chartex" xmlns:cx5="http://schemas.microsoft.com/office/drawing/2016/5/11/chartex" xmlns:cx6="http://schemas.microsoft.com/office/drawing/2016/5/12/chartex" xmlns:cx7="http://schemas.microsoft.com/office/drawing/2016/5/13/chartex" xmlns:cx8="http://schemas.microsoft.com/office/drawing/2016/5/14/chartex" xmlns:mc="http://schemas.openxmlformats.org/markup-compatibility/2006" xmlns:aink="http://schemas.microsoft.com/office/drawing/2016/ink" xmlns:am3d="http://schemas.microsoft.com/office/drawing/2017/model3d" xmlns:o="urn:schemas-microsoft-com:office:office" xmlns:r="http://schemas.openxmlformats.org/officeDocument/2006/relationships" xmlns:m="http://schemas.openxmlformats.org/officeDocument/2006/math" xmlns:v="urn:schemas-microsoft-com:vml" xmlns:wp14="http://schemas.microsoft.com/office/word/2010/wordprocessingDrawing" xmlns:wp="http://schemas.openxmlformats.org/drawingml/2006/wordprocessingDrawing" xmlns:w10="urn:schemas-microsoft-com:office:word" xmlns:w="http://schemas.openxmlformats.org/wordprocessingml/2006/main" xmlns:w14="http://schemas.microsoft.com/office/word/2010/wordml" xmlns:w15="http://schemas.microsoft.com/office/word/2012/wordml" xmlns:w16cex="http://schemas.microsoft.com/office/word/2018/wordml/cex" xmlns:w16cid="http://schemas.microsoft.com/office/word/2016/wordml/cid" xmlns:w16="http://schemas.microsoft.com/office/word/2018/wordml" xmlns:w16sdtdh="http://schemas.microsoft.com/office/word/2020/wordml/sdtdatahash" xmlns:w16se="http://schemas.microsoft.com/office/word/2015/wordml/symex" xmlns:wpg="http://schemas.microsoft.com/office/word/2010/wordprocessingGroup" xmlns:wpi="http://schemas.microsoft.com/office/word/2010/wordprocessingInk" xmlns:wne="http://schemas.microsoft.com/office/word/2006/wordml" xmlns:wps="http://schemas.microsoft.com/office/word/2010/wordprocessingShape" mc:Ignorable="w14 w15 w16se w16cid w16 w16cex w16sdtdh wp14">
+  <w:abstractNum w:abstractNumId="0" w15:restartNumberingAfterBreak="0">
+    <w:nsid w:val="00000001"/>
+    <w:multiLevelType w:val="hybridMultilevel"/>
+    <w:tmpl w:val="00000001"/>
+    <w:lvl w:ilvl="0" w:tplc="00000001">
+      <w:start w:val="1"/>
+      <w:numFmt w:val="bullet"/>
+      <w:lvlText w:val="⁃"/>
+      <w:lvlJc w:val="left"/>
+      <w:pPr>
+        <w:ind w:left="720" w:hanging="360"/>
+      </w:pPr>
+    </w:lvl>
+    <w:lvl w:ilvl="1" w:tplc="00000002">
+      <w:start w:val="1"/>
+      <w:numFmt w:val="bullet"/>
+      <w:lvlText w:val="⁃"/>
+      <w:lvlJc w:val="left"/>
+      <w:pPr>
+        <w:ind w:left="1440" w:hanging="360"/>
+      </w:pPr>
+    </w:lvl>
+    <w:lvl w:ilvl="2" w:tplc="FFFFFFFF">
+      <w:numFmt w:val="decimal"/>
+      <w:lvlText w:val=""/>
+      <w:lvlJc w:val="left"/>
+    </w:lvl>
+    <w:lvl w:ilvl="3" w:tplc="FFFFFFFF">
+      <w:numFmt w:val="decimal"/>
+      <w:lvlText w:val=""/>
+      <w:lvlJc w:val="left"/>
+    </w:lvl>
+    <w:lvl w:ilvl="4" w:tplc="FFFFFFFF">
+      <w:numFmt w:val="decimal"/>
+      <w:lvlText w:val=""/>
+      <w:lvlJc w:val="left"/>
+    </w:lvl>
+    <w:lvl w:ilvl="5" w:tplc="FFFFFFFF">
+      <w:numFmt w:val="decimal"/>
+      <w:lvlText w:val=""/>
+      <w:lvlJc w:val="left"/>
+    </w:lvl>
+    <w:lvl w:ilvl="6" w:tplc="FFFFFFFF">
+      <w:numFmt w:val="decimal"/>
+      <w:lvlText w:val=""/>
+      <w:lvlJc w:val="left"/>
+    </w:lvl>
+    <w:lvl w:ilvl="7" w:tplc="FFFFFFFF">
+      <w:numFmt w:val="decimal"/>
+      <w:lvlText w:val=""/>
+      <w:lvlJc w:val="left"/>
+    </w:lvl>
+    <w:lvl w:ilvl="8" w:tplc="FFFFFFFF">
+      <w:numFmt w:val="decimal"/>
+      <w:lvlText w:val=""/>
+      <w:lvlJc w:val="left"/>
+    </w:lvl>
+  </w:abstractNum>
+  <w:abstractNum w:abstractNumId="1" w15:restartNumberingAfterBreak="0">
+    <w:nsid w:val="11883949"/>
+    <w:multiLevelType w:val="hybridMultilevel"/>
+    <w:tmpl w:val="C55CD15C"/>
+    <w:lvl w:ilvl="0" w:tplc="04050001">
+      <w:start w:val="1"/>
+      <w:numFmt w:val="bullet"/>
+      <w:lvlText w:val=""/>
+      <w:lvlJc w:val="left"/>
+      <w:pPr>
+        <w:ind w:left="720" w:hanging="360"/>
+      </w:pPr>
+      <w:rPr>
+        <w:rFonts w:ascii="Symbol" w:hAnsi="Symbol" w:hint="default"/>
+      </w:rPr>
+    </w:lvl>
+    <w:lvl w:ilvl="1" w:tplc="04050003">
+      <w:start w:val="1"/>
+      <w:numFmt w:val="bullet"/>
+      <w:lvlText w:val="o"/>
+      <w:lvlJc w:val="left"/>
+      <w:pPr>
+        <w:ind w:left="1440" w:hanging="360"/>
+      </w:pPr>
+      <w:rPr>
+        <w:rFonts w:ascii="Courier New" w:hAnsi="Courier New" w:cs="Courier New" w:hint="default"/>
+      </w:rPr>
+    </w:lvl>
+    <w:lvl w:ilvl="2" w:tplc="04050005" w:tentative="1">
+      <w:start w:val="1"/>
+      <w:numFmt w:val="bullet"/>
+      <w:lvlText w:val=""/>
+      <w:lvlJc w:val="left"/>
+      <w:pPr>
+        <w:ind w:left="2160" w:hanging="360"/>
+      </w:pPr>
+      <w:rPr>
+        <w:rFonts w:ascii="Wingdings" w:hAnsi="Wingdings" w:hint="default"/>
+      </w:rPr>
+    </w:lvl>
+    <w:lvl w:ilvl="3" w:tplc="04050001" w:tentative="1">
+      <w:start w:val="1"/>
+      <w:numFmt w:val="bullet"/>
+      <w:lvlText w:val=""/>
+      <w:lvlJc w:val="left"/>
+      <w:pPr>
+        <w:ind w:left="2880" w:hanging="360"/>
+      </w:pPr>
+      <w:rPr>
+        <w:rFonts w:ascii="Symbol" w:hAnsi="Symbol" w:hint="default"/>
+      </w:rPr>
+    </w:lvl>
+    <w:lvl w:ilvl="4" w:tplc="04050003" w:tentative="1">
+      <w:start w:val="1"/>
+      <w:numFmt w:val="bullet"/>
+      <w:lvlText w:val="o"/>
+      <w:lvlJc w:val="left"/>
+      <w:pPr>
+        <w:ind w:left="3600" w:hanging="360"/>
+      </w:pPr>
+      <w:rPr>
+        <w:rFonts w:ascii="Courier New" w:hAnsi="Courier New" w:cs="Courier New" w:hint="default"/>
+      </w:rPr>
+    </w:lvl>
+    <w:lvl w:ilvl="5" w:tplc="04050005" w:tentative="1">
+      <w:start w:val="1"/>
+      <w:numFmt w:val="bullet"/>
+      <w:lvlText w:val=""/>
+      <w:lvlJc w:val="left"/>
+      <w:pPr>
+        <w:ind w:left="4320" w:hanging="360"/>
+      </w:pPr>
+      <w:rPr>
+        <w:rFonts w:ascii="Wingdings" w:hAnsi="Wingdings" w:hint="default"/>
+      </w:rPr>
+    </w:lvl>
+    <w:lvl w:ilvl="6" w:tplc="04050001" w:tentative="1">
+      <w:start w:val="1"/>
+      <w:numFmt w:val="bullet"/>
+      <w:lvlText w:val=""/>
+      <w:lvlJc w:val="left"/>
+      <w:pPr>
+        <w:ind w:left="5040" w:hanging="360"/>
+      </w:pPr>
+      <w:rPr>
+        <w:rFonts w:ascii="Symbol" w:hAnsi="Symbol" w:hint="default"/>
+      </w:rPr>
+    </w:lvl>
+    <w:lvl w:ilvl="7" w:tplc="04050003" w:tentative="1">
+      <w:start w:val="1"/>
+      <w:numFmt w:val="bullet"/>
+      <w:lvlText w:val="o"/>
+      <w:lvlJc w:val="left"/>
+      <w:pPr>
+        <w:ind w:left="5760" w:hanging="360"/>
+      </w:pPr>
+      <w:rPr>
+        <w:rFonts w:ascii="Courier New" w:hAnsi="Courier New" w:cs="Courier New" w:hint="default"/>
+      </w:rPr>
+    </w:lvl>
+    <w:lvl w:ilvl="8" w:tplc="04050005" w:tentative="1">
+      <w:start w:val="1"/>
+      <w:numFmt w:val="bullet"/>
+      <w:lvlText w:val=""/>
+      <w:lvlJc w:val="left"/>
+      <w:pPr>
+        <w:ind w:left="6480" w:hanging="360"/>
+      </w:pPr>
+      <w:rPr>
+        <w:rFonts w:ascii="Wingdings" w:hAnsi="Wingdings" w:hint="default"/>
+      </w:rPr>
+    </w:lvl>
+  </w:abstractNum>
+  <w:num w:numId="1">
+    <w:abstractNumId w:val="0"/>
+  </w:num>
+  <w:num w:numId="2">
+    <w:abstractNumId w:val="1"/>
+  </w:num>
+</w:numbering>
+</file>
+
 <file path=word/styles.xml><?xml version="1.0" encoding="utf-8"?>
 <w:styles xmlns:mc="http://schemas.openxmlformats.org/markup-compatibility/2006" xmlns:r="http://schemas.openxmlformats.org/officeDocument/2006/relationships" xmlns:w="http://schemas.openxmlformats.org/wordprocessingml/2006/main" xmlns:w14="http://schemas.microsoft.com/office/word/2010/wordml" xmlns:w15="http://schemas.microsoft.com/office/word/2012/wordml" xmlns:w16cex="http://schemas.microsoft.com/office/word/2018/wordml/cex" xmlns:w16cid="http://schemas.microsoft.com/office/word/2016/wordml/cid" xmlns:w16="http://schemas.microsoft.com/office/word/2018/wordml" xmlns:w16sdtdh="http://schemas.microsoft.com/office/word/2020/wordml/sdtdatahash" xmlns:w16se="http://schemas.microsoft.com/office/word/2015/wordml/symex" mc:Ignorable="w14 w15 w16se w16cid w16 w16cex w16sdtdh">
   <w:docDefaults>
@@ -2090,7 +3996,7 @@
     <w:lsdException w:name="Table Web 2" w:semiHidden="1" w:unhideWhenUsed="1"/>
     <w:lsdException w:name="Table Web 3" w:semiHidden="1" w:unhideWhenUsed="1"/>
     <w:lsdException w:name="Balloon Text" w:semiHidden="1" w:unhideWhenUsed="1"/>
-    <w:lsdException w:name="Table Grid" w:semiHidden="1" w:uiPriority="59" w:unhideWhenUsed="1"/>
+    <w:lsdException w:name="Table Grid" w:uiPriority="59"/>
     <w:lsdException w:name="Table Theme" w:semiHidden="1" w:unhideWhenUsed="1"/>
     <w:lsdException w:name="Placeholder Text" w:semiHidden="1"/>
     <w:lsdException w:name="No Spacing" w:uiPriority="1" w:qFormat="1"/>
@@ -3029,721 +4935,26 @@
     <w:link w:val="Zpat"/>
     <w:uiPriority w:val="99"/>
   </w:style>
-</w:styles>
-</file>
-
-<file path=word/glossary/document.xml><?xml version="1.0" encoding="utf-8"?>
-<w:glossaryDocument xmlns:wpc="http://schemas.microsoft.com/office/word/2010/wordprocessingCanvas" xmlns:cx="http://schemas.microsoft.com/office/drawing/2014/chartex" xmlns:cx1="http://schemas.microsoft.com/office/drawing/2015/9/8/chartex" xmlns:cx2="http://schemas.microsoft.com/office/drawing/2015/10/21/chartex" xmlns:cx3="http://schemas.microsoft.com/office/drawing/2016/5/9/chartex" xmlns:cx4="http://schemas.microsoft.com/office/drawing/2016/5/10/chartex" xmlns:cx5="http://schemas.microsoft.com/office/drawing/2016/5/11/chartex" xmlns:cx6="http://schemas.microsoft.com/office/drawing/2016/5/12/chartex" xmlns:cx7="http://schemas.microsoft.com/office/drawing/2016/5/13/chartex" xmlns:cx8="http://schemas.microsoft.com/office/drawing/2016/5/14/chartex" xmlns:mc="http://schemas.openxmlformats.org/markup-compatibility/2006" xmlns:aink="http://schemas.microsoft.com/office/drawing/2016/ink" xmlns:am3d="http://schemas.microsoft.com/office/drawing/2017/model3d" xmlns:o="urn:schemas-microsoft-com:office:office" xmlns:r="http://schemas.openxmlformats.org/officeDocument/2006/relationships" xmlns:m="http://schemas.openxmlformats.org/officeDocument/2006/math" xmlns:v="urn:schemas-microsoft-com:vml" xmlns:wp14="http://schemas.microsoft.com/office/word/2010/wordprocessingDrawing" xmlns:wp="http://schemas.openxmlformats.org/drawingml/2006/wordprocessingDrawing" xmlns:w10="urn:schemas-microsoft-com:office:word" xmlns:w="http://schemas.openxmlformats.org/wordprocessingml/2006/main" xmlns:w14="http://schemas.microsoft.com/office/word/2010/wordml" xmlns:w15="http://schemas.microsoft.com/office/word/2012/wordml" xmlns:w16cex="http://schemas.microsoft.com/office/word/2018/wordml/cex" xmlns:w16cid="http://schemas.microsoft.com/office/word/2016/wordml/cid" xmlns:w16="http://schemas.microsoft.com/office/word/2018/wordml" xmlns:w16sdtdh="http://schemas.microsoft.com/office/word/2020/wordml/sdtdatahash" xmlns:w16se="http://schemas.microsoft.com/office/word/2015/wordml/symex" xmlns:wpg="http://schemas.microsoft.com/office/word/2010/wordprocessingGroup" xmlns:wpi="http://schemas.microsoft.com/office/word/2010/wordprocessingInk" xmlns:wne="http://schemas.microsoft.com/office/word/2006/wordml" xmlns:wps="http://schemas.microsoft.com/office/word/2010/wordprocessingShape" mc:Ignorable="w14 w15 w16se w16cid w16 w16cex w16sdtdh wp14">
-  <w:docParts>
-    <w:docPart>
-      <w:docPartPr>
-        <w:name w:val="A8E62F3A52F0C24AB23338D2E1A6B309"/>
-        <w:category>
-          <w:name w:val="Obecné"/>
-          <w:gallery w:val="placeholder"/>
-        </w:category>
-        <w:types>
-          <w:type w:val="bbPlcHdr"/>
-        </w:types>
-        <w:behaviors>
-          <w:behavior w:val="content"/>
-        </w:behaviors>
-        <w:guid w:val="{A37FB58A-36CE-F244-A83A-F2D7EF73525B}"/>
-      </w:docPartPr>
-      <w:docPartBody>
-        <w:p>
-          <w:pPr>
-            <w:pStyle w:val="A8E62F3A52F0C24AB23338D2E1A6B309"/>
-          </w:pPr>
-          <w:r>
-            <w:t>[Titul dokumentu]</w:t>
-          </w:r>
-        </w:p>
-      </w:docPartBody>
-    </w:docPart>
-    <w:docPart>
-      <w:docPartPr>
-        <w:name w:val="2B213BB119BA3343A7D6D7CC35AC2C1F"/>
-        <w:category>
-          <w:name w:val="Obecné"/>
-          <w:gallery w:val="placeholder"/>
-        </w:category>
-        <w:types>
-          <w:type w:val="bbPlcHdr"/>
-        </w:types>
-        <w:behaviors>
-          <w:behavior w:val="content"/>
-        </w:behaviors>
-        <w:guid w:val="{AC5F502D-B83E-6C4E-A87D-41CAB0CDADFF}"/>
-      </w:docPartPr>
-      <w:docPartBody>
-        <w:p>
-          <w:pPr>
-            <w:pStyle w:val="2B213BB119BA3343A7D6D7CC35AC2C1F"/>
-          </w:pPr>
-          <w:r>
-            <w:t>[Zadejte podtitul dokumentu.]</w:t>
-          </w:r>
-        </w:p>
-      </w:docPartBody>
-    </w:docPart>
-  </w:docParts>
-</w:glossaryDocument>
-</file>
-
-<file path=word/glossary/fontTable.xml><?xml version="1.0" encoding="utf-8"?>
-<w:fonts xmlns:mc="http://schemas.openxmlformats.org/markup-compatibility/2006" xmlns:r="http://schemas.openxmlformats.org/officeDocument/2006/relationships" xmlns:w="http://schemas.openxmlformats.org/wordprocessingml/2006/main" xmlns:w14="http://schemas.microsoft.com/office/word/2010/wordml" xmlns:w15="http://schemas.microsoft.com/office/word/2012/wordml" xmlns:w16cex="http://schemas.microsoft.com/office/word/2018/wordml/cex" xmlns:w16cid="http://schemas.microsoft.com/office/word/2016/wordml/cid" xmlns:w16="http://schemas.microsoft.com/office/word/2018/wordml" xmlns:w16sdtdh="http://schemas.microsoft.com/office/word/2020/wordml/sdtdatahash" xmlns:w16se="http://schemas.microsoft.com/office/word/2015/wordml/symex" mc:Ignorable="w14 w15 w16se w16cid w16 w16cex w16sdtdh">
-  <w:font w:name="Arial">
-    <w:panose1 w:val="020B0604020202020204"/>
-    <w:charset w:val="00"/>
-    <w:family w:val="swiss"/>
-    <w:pitch w:val="variable"/>
-    <w:sig w:usb0="E0002AFF" w:usb1="C0007843" w:usb2="00000009" w:usb3="00000000" w:csb0="000001FF" w:csb1="00000000"/>
-  </w:font>
-  <w:font w:name="Dotum">
-    <w:altName w:val="돋움"/>
-    <w:panose1 w:val="020B0600000101010101"/>
-    <w:charset w:val="81"/>
-    <w:family w:val="swiss"/>
-    <w:pitch w:val="variable"/>
-    <w:sig w:usb0="B00002AF" w:usb1="69D77CFB" w:usb2="00000030" w:usb3="00000000" w:csb0="0008009F" w:csb1="00000000"/>
-  </w:font>
-  <w:font w:name="Arial Black">
-    <w:panose1 w:val="020B0A04020102020204"/>
-    <w:charset w:val="00"/>
-    <w:family w:val="swiss"/>
-    <w:pitch w:val="variable"/>
-    <w:sig w:usb0="A00002AF" w:usb1="400078FB" w:usb2="00000000" w:usb3="00000000" w:csb0="0000009F" w:csb1="00000000"/>
-  </w:font>
-  <w:font w:name="HYGothic-Extra">
-    <w:panose1 w:val="020B0604020202020204"/>
-    <w:charset w:val="81"/>
-    <w:family w:val="roman"/>
-    <w:notTrueType/>
-    <w:pitch w:val="default"/>
-  </w:font>
-  <w:font w:name="Tahoma">
-    <w:panose1 w:val="020B0604030504040204"/>
-    <w:charset w:val="00"/>
-    <w:family w:val="swiss"/>
-    <w:pitch w:val="variable"/>
-    <w:sig w:usb0="E1002EFF" w:usb1="C000605B" w:usb2="00000029" w:usb3="00000000" w:csb0="000101FF" w:csb1="00000000"/>
-  </w:font>
-  <w:font w:name="Times New Roman">
-    <w:panose1 w:val="02020603050405020304"/>
-    <w:charset w:val="EE"/>
-    <w:family w:val="roman"/>
-    <w:pitch w:val="variable"/>
-    <w:sig w:usb0="E0002EFF" w:usb1="C000785B" w:usb2="00000009" w:usb3="00000000" w:csb0="000001FF" w:csb1="00000000"/>
-  </w:font>
-  <w:font w:name="Calibri">
-    <w:panose1 w:val="020F0502020204030204"/>
-    <w:charset w:val="EE"/>
-    <w:family w:val="swiss"/>
-    <w:pitch w:val="variable"/>
-    <w:sig w:usb0="E0002AFF" w:usb1="C000247B" w:usb2="00000009" w:usb3="00000000" w:csb0="000001FF" w:csb1="00000000"/>
-  </w:font>
-  <w:font w:name="Calibri Light">
-    <w:panose1 w:val="020F0302020204030204"/>
-    <w:charset w:val="EE"/>
-    <w:family w:val="swiss"/>
-    <w:pitch w:val="variable"/>
-    <w:sig w:usb0="E0002AFF" w:usb1="C000247B" w:usb2="00000009" w:usb3="00000000" w:csb0="000001FF" w:csb1="00000000"/>
-  </w:font>
-</w:fonts>
-</file>
-
-<file path=word/glossary/settings.xml><?xml version="1.0" encoding="utf-8"?>
-<w:settings xmlns:mc="http://schemas.openxmlformats.org/markup-compatibility/2006" xmlns:o="urn:schemas-microsoft-com:office:office" xmlns:r="http://schemas.openxmlformats.org/officeDocument/2006/relationships" xmlns:m="http://schemas.openxmlformats.org/officeDocument/2006/math" xmlns:v="urn:schemas-microsoft-com:vml" xmlns:w10="urn:schemas-microsoft-com:office:word" xmlns:w="http://schemas.openxmlformats.org/wordprocessingml/2006/main" xmlns:w14="http://schemas.microsoft.com/office/word/2010/wordml" xmlns:w15="http://schemas.microsoft.com/office/word/2012/wordml" xmlns:w16cex="http://schemas.microsoft.com/office/word/2018/wordml/cex" xmlns:w16cid="http://schemas.microsoft.com/office/word/2016/wordml/cid" xmlns:w16="http://schemas.microsoft.com/office/word/2018/wordml" xmlns:w16sdtdh="http://schemas.microsoft.com/office/word/2020/wordml/sdtdatahash" xmlns:w16se="http://schemas.microsoft.com/office/word/2015/wordml/symex" xmlns:sl="http://schemas.openxmlformats.org/schemaLibrary/2006/main" mc:Ignorable="w14 w15 w16se w16cid w16 w16cex w16sdtdh">
-  <w:view w:val="normal"/>
-  <w:defaultTabStop w:val="708"/>
-  <w:hyphenationZone w:val="425"/>
-  <w:characterSpacingControl w:val="doNotCompress"/>
-  <w:compat>
-    <w:useFELayout/>
-    <w:compatSetting w:name="compatibilityMode" w:uri="http://schemas.microsoft.com/office/word" w:val="15"/>
-    <w:compatSetting w:name="overrideTableStyleFontSizeAndJustification" w:uri="http://schemas.microsoft.com/office/word" w:val="1"/>
-    <w:compatSetting w:name="enableOpenTypeFeatures" w:uri="http://schemas.microsoft.com/office/word" w:val="1"/>
-    <w:compatSetting w:name="doNotFlipMirrorIndents" w:uri="http://schemas.microsoft.com/office/word" w:val="1"/>
-    <w:compatSetting w:name="differentiateMultirowTableHeaders" w:uri="http://schemas.microsoft.com/office/word" w:val="1"/>
-    <w:compatSetting w:name="useWord2013TrackBottomHyphenation" w:uri="http://schemas.microsoft.com/office/word" w:val="0"/>
-  </w:compat>
-  <w:rsids>
-    <w:rsidRoot w:val="00F70D7B"/>
-    <w:rsid w:val="00F70D7B"/>
-  </w:rsids>
-  <m:mathPr>
-    <m:mathFont m:val="Cambria Math"/>
-    <m:brkBin m:val="before"/>
-    <m:brkBinSub m:val="--"/>
-    <m:smallFrac m:val="0"/>
-    <m:dispDef/>
-    <m:lMargin m:val="0"/>
-    <m:rMargin m:val="0"/>
-    <m:defJc m:val="centerGroup"/>
-    <m:wrapIndent m:val="1440"/>
-    <m:intLim m:val="subSup"/>
-    <m:naryLim m:val="undOvr"/>
-  </m:mathPr>
-  <w:themeFontLang w:val="cs-CZ"/>
-  <w:clrSchemeMapping w:bg1="light1" w:t1="dark1" w:bg2="light2" w:t2="dark2" w:accent1="accent1" w:accent2="accent2" w:accent3="accent3" w:accent4="accent4" w:accent5="accent5" w:accent6="accent6" w:hyperlink="hyperlink" w:followedHyperlink="followedHyperlink"/>
-  <w:decimalSymbol w:val=","/>
-  <w:listSeparator w:val=";"/>
-  <w15:chartTrackingRefBased/>
-</w:settings>
-</file>
-
-<file path=word/glossary/styles.xml><?xml version="1.0" encoding="utf-8"?>
-<w:styles xmlns:mc="http://schemas.openxmlformats.org/markup-compatibility/2006" xmlns:r="http://schemas.openxmlformats.org/officeDocument/2006/relationships" xmlns:w="http://schemas.openxmlformats.org/wordprocessingml/2006/main" xmlns:w14="http://schemas.microsoft.com/office/word/2010/wordml" xmlns:w15="http://schemas.microsoft.com/office/word/2012/wordml" xmlns:w16cex="http://schemas.microsoft.com/office/word/2018/wordml/cex" xmlns:w16cid="http://schemas.microsoft.com/office/word/2016/wordml/cid" xmlns:w16="http://schemas.microsoft.com/office/word/2018/wordml" xmlns:w16sdtdh="http://schemas.microsoft.com/office/word/2020/wordml/sdtdatahash" xmlns:w16se="http://schemas.microsoft.com/office/word/2015/wordml/symex" mc:Ignorable="w14 w15 w16se w16cid w16 w16cex w16sdtdh">
-  <w:docDefaults>
-    <w:rPrDefault>
-      <w:rPr>
-        <w:rFonts w:asciiTheme="minorHAnsi" w:eastAsiaTheme="minorEastAsia" w:hAnsiTheme="minorHAnsi" w:cstheme="minorBidi"/>
-        <w:sz w:val="24"/>
-        <w:szCs w:val="24"/>
-        <w:lang w:val="cs-CZ" w:eastAsia="cs-CZ" w:bidi="ar-SA"/>
-      </w:rPr>
-    </w:rPrDefault>
-    <w:pPrDefault/>
-  </w:docDefaults>
-  <w:latentStyles w:defLockedState="0" w:defUIPriority="99" w:defSemiHidden="0" w:defUnhideWhenUsed="0" w:defQFormat="0" w:count="376">
-    <w:lsdException w:name="Normal" w:uiPriority="0" w:qFormat="1"/>
-    <w:lsdException w:name="heading 1" w:uiPriority="9" w:qFormat="1"/>
-    <w:lsdException w:name="heading 2" w:semiHidden="1" w:uiPriority="9" w:unhideWhenUsed="1" w:qFormat="1"/>
-    <w:lsdException w:name="heading 3" w:semiHidden="1" w:uiPriority="9" w:unhideWhenUsed="1" w:qFormat="1"/>
-    <w:lsdException w:name="heading 4" w:semiHidden="1" w:uiPriority="9" w:unhideWhenUsed="1" w:qFormat="1"/>
-    <w:lsdException w:name="heading 5" w:semiHidden="1" w:uiPriority="9" w:unhideWhenUsed="1" w:qFormat="1"/>
-    <w:lsdException w:name="heading 6" w:semiHidden="1" w:uiPriority="9" w:unhideWhenUsed="1" w:qFormat="1"/>
-    <w:lsdException w:name="heading 7" w:semiHidden="1" w:uiPriority="9" w:unhideWhenUsed="1" w:qFormat="1"/>
-    <w:lsdException w:name="heading 8" w:semiHidden="1" w:uiPriority="9" w:unhideWhenUsed="1" w:qFormat="1"/>
-    <w:lsdException w:name="heading 9" w:semiHidden="1" w:uiPriority="9" w:unhideWhenUsed="1" w:qFormat="1"/>
-    <w:lsdException w:name="index 1" w:semiHidden="1" w:unhideWhenUsed="1"/>
-    <w:lsdException w:name="index 2" w:semiHidden="1" w:unhideWhenUsed="1"/>
-    <w:lsdException w:name="index 3" w:semiHidden="1" w:unhideWhenUsed="1"/>
-    <w:lsdException w:name="index 4" w:semiHidden="1" w:unhideWhenUsed="1"/>
-    <w:lsdException w:name="index 5" w:semiHidden="1" w:unhideWhenUsed="1"/>
-    <w:lsdException w:name="index 6" w:semiHidden="1" w:unhideWhenUsed="1"/>
-    <w:lsdException w:name="index 7" w:semiHidden="1" w:unhideWhenUsed="1"/>
-    <w:lsdException w:name="index 8" w:semiHidden="1" w:unhideWhenUsed="1"/>
-    <w:lsdException w:name="index 9" w:semiHidden="1" w:unhideWhenUsed="1"/>
-    <w:lsdException w:name="toc 1" w:semiHidden="1" w:uiPriority="39" w:unhideWhenUsed="1"/>
-    <w:lsdException w:name="toc 2" w:semiHidden="1" w:uiPriority="39" w:unhideWhenUsed="1"/>
-    <w:lsdException w:name="toc 3" w:semiHidden="1" w:uiPriority="39" w:unhideWhenUsed="1"/>
-    <w:lsdException w:name="toc 4" w:semiHidden="1" w:uiPriority="39" w:unhideWhenUsed="1"/>
-    <w:lsdException w:name="toc 5" w:semiHidden="1" w:uiPriority="39" w:unhideWhenUsed="1"/>
-    <w:lsdException w:name="toc 6" w:semiHidden="1" w:uiPriority="39" w:unhideWhenUsed="1"/>
-    <w:lsdException w:name="toc 7" w:semiHidden="1" w:uiPriority="39" w:unhideWhenUsed="1"/>
-    <w:lsdException w:name="toc 8" w:semiHidden="1" w:uiPriority="39" w:unhideWhenUsed="1"/>
-    <w:lsdException w:name="toc 9" w:semiHidden="1" w:uiPriority="39" w:unhideWhenUsed="1"/>
-    <w:lsdException w:name="Normal Indent" w:semiHidden="1" w:unhideWhenUsed="1"/>
-    <w:lsdException w:name="footnote text" w:semiHidden="1" w:unhideWhenUsed="1"/>
-    <w:lsdException w:name="annotation text" w:semiHidden="1" w:unhideWhenUsed="1"/>
-    <w:lsdException w:name="header" w:semiHidden="1" w:unhideWhenUsed="1"/>
-    <w:lsdException w:name="footer" w:semiHidden="1" w:unhideWhenUsed="1"/>
-    <w:lsdException w:name="index heading" w:semiHidden="1" w:unhideWhenUsed="1"/>
-    <w:lsdException w:name="caption" w:semiHidden="1" w:uiPriority="35" w:unhideWhenUsed="1" w:qFormat="1"/>
-    <w:lsdException w:name="table of figures" w:semiHidden="1" w:unhideWhenUsed="1"/>
-    <w:lsdException w:name="envelope address" w:semiHidden="1" w:unhideWhenUsed="1"/>
-    <w:lsdException w:name="envelope return" w:semiHidden="1" w:unhideWhenUsed="1"/>
-    <w:lsdException w:name="footnote reference" w:semiHidden="1" w:unhideWhenUsed="1"/>
-    <w:lsdException w:name="annotation reference" w:semiHidden="1" w:unhideWhenUsed="1"/>
-    <w:lsdException w:name="line number" w:semiHidden="1" w:unhideWhenUsed="1"/>
-    <w:lsdException w:name="page number" w:semiHidden="1" w:unhideWhenUsed="1"/>
-    <w:lsdException w:name="endnote reference" w:semiHidden="1" w:unhideWhenUsed="1"/>
-    <w:lsdException w:name="endnote text" w:semiHidden="1" w:unhideWhenUsed="1"/>
-    <w:lsdException w:name="table of authorities" w:semiHidden="1" w:unhideWhenUsed="1"/>
-    <w:lsdException w:name="macro" w:semiHidden="1" w:unhideWhenUsed="1"/>
-    <w:lsdException w:name="toa heading" w:semiHidden="1" w:unhideWhenUsed="1"/>
-    <w:lsdException w:name="List" w:semiHidden="1" w:unhideWhenUsed="1"/>
-    <w:lsdException w:name="List Bullet" w:semiHidden="1" w:unhideWhenUsed="1"/>
-    <w:lsdException w:name="List Number" w:semiHidden="1" w:unhideWhenUsed="1"/>
-    <w:lsdException w:name="List 2" w:semiHidden="1" w:unhideWhenUsed="1"/>
-    <w:lsdException w:name="List 3" w:semiHidden="1" w:unhideWhenUsed="1"/>
-    <w:lsdException w:name="List 4" w:semiHidden="1" w:unhideWhenUsed="1"/>
-    <w:lsdException w:name="List 5" w:semiHidden="1" w:unhideWhenUsed="1"/>
-    <w:lsdException w:name="List Bullet 2" w:semiHidden="1" w:unhideWhenUsed="1"/>
-    <w:lsdException w:name="List Bullet 3" w:semiHidden="1" w:unhideWhenUsed="1"/>
-    <w:lsdException w:name="List Bullet 4" w:semiHidden="1" w:unhideWhenUsed="1"/>
-    <w:lsdException w:name="List Bullet 5" w:semiHidden="1" w:unhideWhenUsed="1"/>
-    <w:lsdException w:name="List Number 2" w:semiHidden="1" w:unhideWhenUsed="1"/>
-    <w:lsdException w:name="List Number 3" w:semiHidden="1" w:unhideWhenUsed="1"/>
-    <w:lsdException w:name="List Number 4" w:semiHidden="1" w:unhideWhenUsed="1"/>
-    <w:lsdException w:name="List Number 5" w:semiHidden="1" w:unhideWhenUsed="1"/>
-    <w:lsdException w:name="Title" w:uiPriority="10" w:qFormat="1"/>
-    <w:lsdException w:name="Closing" w:semiHidden="1" w:unhideWhenUsed="1"/>
-    <w:lsdException w:name="Signature" w:semiHidden="1" w:unhideWhenUsed="1"/>
-    <w:lsdException w:name="Default Paragraph Font" w:semiHidden="1" w:uiPriority="1" w:unhideWhenUsed="1"/>
-    <w:lsdException w:name="Body Text" w:semiHidden="1" w:unhideWhenUsed="1"/>
-    <w:lsdException w:name="Body Text Indent" w:semiHidden="1" w:unhideWhenUsed="1"/>
-    <w:lsdException w:name="List Continue" w:semiHidden="1" w:unhideWhenUsed="1"/>
-    <w:lsdException w:name="List Continue 2" w:semiHidden="1" w:unhideWhenUsed="1"/>
-    <w:lsdException w:name="List Continue 3" w:semiHidden="1" w:unhideWhenUsed="1"/>
-    <w:lsdException w:name="List Continue 4" w:semiHidden="1" w:unhideWhenUsed="1"/>
-    <w:lsdException w:name="List Continue 5" w:semiHidden="1" w:unhideWhenUsed="1"/>
-    <w:lsdException w:name="Message Header" w:semiHidden="1" w:unhideWhenUsed="1"/>
-    <w:lsdException w:name="Subtitle" w:uiPriority="11" w:qFormat="1"/>
-    <w:lsdException w:name="Salutation" w:semiHidden="1" w:unhideWhenUsed="1"/>
-    <w:lsdException w:name="Date" w:semiHidden="1" w:unhideWhenUsed="1"/>
-    <w:lsdException w:name="Body Text First Indent" w:semiHidden="1" w:unhideWhenUsed="1"/>
-    <w:lsdException w:name="Body Text First Indent 2" w:semiHidden="1" w:unhideWhenUsed="1"/>
-    <w:lsdException w:name="Note Heading" w:semiHidden="1" w:unhideWhenUsed="1"/>
-    <w:lsdException w:name="Body Text 2" w:semiHidden="1" w:unhideWhenUsed="1"/>
-    <w:lsdException w:name="Body Text 3" w:semiHidden="1" w:unhideWhenUsed="1"/>
-    <w:lsdException w:name="Body Text Indent 2" w:semiHidden="1" w:unhideWhenUsed="1"/>
-    <w:lsdException w:name="Body Text Indent 3" w:semiHidden="1" w:unhideWhenUsed="1"/>
-    <w:lsdException w:name="Block Text" w:semiHidden="1" w:unhideWhenUsed="1"/>
-    <w:lsdException w:name="Hyperlink" w:semiHidden="1" w:unhideWhenUsed="1"/>
-    <w:lsdException w:name="FollowedHyperlink" w:semiHidden="1" w:unhideWhenUsed="1"/>
-    <w:lsdException w:name="Strong" w:uiPriority="22" w:qFormat="1"/>
-    <w:lsdException w:name="Emphasis" w:uiPriority="20" w:qFormat="1"/>
-    <w:lsdException w:name="Document Map" w:semiHidden="1" w:unhideWhenUsed="1"/>
-    <w:lsdException w:name="Plain Text" w:semiHidden="1" w:unhideWhenUsed="1"/>
-    <w:lsdException w:name="E-mail Signature" w:semiHidden="1" w:unhideWhenUsed="1"/>
-    <w:lsdException w:name="HTML Top of Form" w:semiHidden="1" w:unhideWhenUsed="1"/>
-    <w:lsdException w:name="HTML Bottom of Form" w:semiHidden="1" w:unhideWhenUsed="1"/>
-    <w:lsdException w:name="Normal (Web)" w:semiHidden="1" w:unhideWhenUsed="1"/>
-    <w:lsdException w:name="HTML Acronym" w:semiHidden="1" w:unhideWhenUsed="1"/>
-    <w:lsdException w:name="HTML Address" w:semiHidden="1" w:unhideWhenUsed="1"/>
-    <w:lsdException w:name="HTML Cite" w:semiHidden="1" w:unhideWhenUsed="1"/>
-    <w:lsdException w:name="HTML Code" w:semiHidden="1" w:unhideWhenUsed="1"/>
-    <w:lsdException w:name="HTML Definition" w:semiHidden="1" w:unhideWhenUsed="1"/>
-    <w:lsdException w:name="HTML Keyboard" w:semiHidden="1" w:unhideWhenUsed="1"/>
-    <w:lsdException w:name="HTML Preformatted" w:semiHidden="1" w:unhideWhenUsed="1"/>
-    <w:lsdException w:name="HTML Sample" w:semiHidden="1" w:unhideWhenUsed="1"/>
-    <w:lsdException w:name="HTML Typewriter" w:semiHidden="1" w:unhideWhenUsed="1"/>
-    <w:lsdException w:name="HTML Variable" w:semiHidden="1" w:unhideWhenUsed="1"/>
-    <w:lsdException w:name="Normal Table" w:semiHidden="1" w:unhideWhenUsed="1"/>
-    <w:lsdException w:name="annotation subject" w:semiHidden="1" w:unhideWhenUsed="1"/>
-    <w:lsdException w:name="No List" w:semiHidden="1" w:unhideWhenUsed="1"/>
-    <w:lsdException w:name="Outline List 1" w:semiHidden="1" w:unhideWhenUsed="1"/>
-    <w:lsdException w:name="Outline List 2" w:semiHidden="1" w:unhideWhenUsed="1"/>
-    <w:lsdException w:name="Outline List 3" w:semiHidden="1" w:unhideWhenUsed="1"/>
-    <w:lsdException w:name="Table Simple 1" w:semiHidden="1" w:unhideWhenUsed="1"/>
-    <w:lsdException w:name="Table Simple 2" w:semiHidden="1" w:unhideWhenUsed="1"/>
-    <w:lsdException w:name="Table Simple 3" w:semiHidden="1" w:unhideWhenUsed="1"/>
-    <w:lsdException w:name="Table Classic 1" w:semiHidden="1" w:unhideWhenUsed="1"/>
-    <w:lsdException w:name="Table Classic 2" w:semiHidden="1" w:unhideWhenUsed="1"/>
-    <w:lsdException w:name="Table Classic 3" w:semiHidden="1" w:unhideWhenUsed="1"/>
-    <w:lsdException w:name="Table Classic 4" w:semiHidden="1" w:unhideWhenUsed="1"/>
-    <w:lsdException w:name="Table Colorful 1" w:semiHidden="1" w:unhideWhenUsed="1"/>
-    <w:lsdException w:name="Table Colorful 2" w:semiHidden="1" w:unhideWhenUsed="1"/>
-    <w:lsdException w:name="Table Colorful 3" w:semiHidden="1" w:unhideWhenUsed="1"/>
-    <w:lsdException w:name="Table Columns 1" w:semiHidden="1" w:unhideWhenUsed="1"/>
-    <w:lsdException w:name="Table Columns 2" w:semiHidden="1" w:unhideWhenUsed="1"/>
-    <w:lsdException w:name="Table Columns 3" w:semiHidden="1" w:unhideWhenUsed="1"/>
-    <w:lsdException w:name="Table Columns 4" w:semiHidden="1" w:unhideWhenUsed="1"/>
-    <w:lsdException w:name="Table Columns 5" w:semiHidden="1" w:unhideWhenUsed="1"/>
-    <w:lsdException w:name="Table Grid 1" w:semiHidden="1" w:unhideWhenUsed="1"/>
-    <w:lsdException w:name="Table Grid 2" w:semiHidden="1" w:unhideWhenUsed="1"/>
-    <w:lsdException w:name="Table Grid 3" w:semiHidden="1" w:unhideWhenUsed="1"/>
-    <w:lsdException w:name="Table Grid 4" w:semiHidden="1" w:unhideWhenUsed="1"/>
-    <w:lsdException w:name="Table Grid 5" w:semiHidden="1" w:unhideWhenUsed="1"/>
-    <w:lsdException w:name="Table Grid 6" w:semiHidden="1" w:unhideWhenUsed="1"/>
-    <w:lsdException w:name="Table Grid 7" w:semiHidden="1" w:unhideWhenUsed="1"/>
-    <w:lsdException w:name="Table Grid 8" w:semiHidden="1" w:unhideWhenUsed="1"/>
-    <w:lsdException w:name="Table List 1" w:semiHidden="1" w:unhideWhenUsed="1"/>
-    <w:lsdException w:name="Table List 2" w:semiHidden="1" w:unhideWhenUsed="1"/>
-    <w:lsdException w:name="Table List 3" w:semiHidden="1" w:unhideWhenUsed="1"/>
-    <w:lsdException w:name="Table List 4" w:semiHidden="1" w:unhideWhenUsed="1"/>
-    <w:lsdException w:name="Table List 5" w:semiHidden="1" w:unhideWhenUsed="1"/>
-    <w:lsdException w:name="Table List 6" w:semiHidden="1" w:unhideWhenUsed="1"/>
-    <w:lsdException w:name="Table List 7" w:semiHidden="1" w:unhideWhenUsed="1"/>
-    <w:lsdException w:name="Table List 8" w:semiHidden="1" w:unhideWhenUsed="1"/>
-    <w:lsdException w:name="Table 3D effects 1" w:semiHidden="1" w:unhideWhenUsed="1"/>
-    <w:lsdException w:name="Table 3D effects 2" w:semiHidden="1" w:unhideWhenUsed="1"/>
-    <w:lsdException w:name="Table 3D effects 3" w:semiHidden="1" w:unhideWhenUsed="1"/>
-    <w:lsdException w:name="Table Contemporary" w:semiHidden="1" w:unhideWhenUsed="1"/>
-    <w:lsdException w:name="Table Elegant" w:semiHidden="1" w:unhideWhenUsed="1"/>
-    <w:lsdException w:name="Table Professional" w:semiHidden="1" w:unhideWhenUsed="1"/>
-    <w:lsdException w:name="Table Subtle 1" w:semiHidden="1" w:unhideWhenUsed="1"/>
-    <w:lsdException w:name="Table Subtle 2" w:semiHidden="1" w:unhideWhenUsed="1"/>
-    <w:lsdException w:name="Table Web 1" w:semiHidden="1" w:unhideWhenUsed="1"/>
-    <w:lsdException w:name="Table Web 2" w:semiHidden="1" w:unhideWhenUsed="1"/>
-    <w:lsdException w:name="Table Web 3" w:semiHidden="1" w:unhideWhenUsed="1"/>
-    <w:lsdException w:name="Balloon Text" w:semiHidden="1" w:unhideWhenUsed="1"/>
-    <w:lsdException w:name="Table Grid" w:uiPriority="39"/>
-    <w:lsdException w:name="Table Theme" w:semiHidden="1" w:unhideWhenUsed="1"/>
-    <w:lsdException w:name="Placeholder Text" w:semiHidden="1"/>
-    <w:lsdException w:name="No Spacing" w:uiPriority="1" w:qFormat="1"/>
-    <w:lsdException w:name="Light Shading" w:uiPriority="60"/>
-    <w:lsdException w:name="Light List" w:uiPriority="61"/>
-    <w:lsdException w:name="Light Grid" w:uiPriority="62"/>
-    <w:lsdException w:name="Medium Shading 1" w:uiPriority="63"/>
-    <w:lsdException w:name="Medium Shading 2" w:uiPriority="64"/>
-    <w:lsdException w:name="Medium List 1" w:uiPriority="65"/>
-    <w:lsdException w:name="Medium List 2" w:uiPriority="66"/>
-    <w:lsdException w:name="Medium Grid 1" w:uiPriority="67"/>
-    <w:lsdException w:name="Medium Grid 2" w:uiPriority="68"/>
-    <w:lsdException w:name="Medium Grid 3" w:uiPriority="69"/>
-    <w:lsdException w:name="Dark List" w:uiPriority="70"/>
-    <w:lsdException w:name="Colorful Shading" w:uiPriority="71"/>
-    <w:lsdException w:name="Colorful List" w:uiPriority="72"/>
-    <w:lsdException w:name="Colorful Grid" w:uiPriority="73"/>
-    <w:lsdException w:name="Light Shading Accent 1" w:uiPriority="60"/>
-    <w:lsdException w:name="Light List Accent 1" w:uiPriority="61"/>
-    <w:lsdException w:name="Light Grid Accent 1" w:uiPriority="62"/>
-    <w:lsdException w:name="Medium Shading 1 Accent 1" w:uiPriority="63"/>
-    <w:lsdException w:name="Medium Shading 2 Accent 1" w:uiPriority="64"/>
-    <w:lsdException w:name="Medium List 1 Accent 1" w:uiPriority="65"/>
-    <w:lsdException w:name="Revision" w:semiHidden="1"/>
-    <w:lsdException w:name="List Paragraph" w:uiPriority="34" w:qFormat="1"/>
-    <w:lsdException w:name="Quote" w:uiPriority="29" w:qFormat="1"/>
-    <w:lsdException w:name="Intense Quote" w:uiPriority="30" w:qFormat="1"/>
-    <w:lsdException w:name="Medium List 2 Accent 1" w:uiPriority="66"/>
-    <w:lsdException w:name="Medium Grid 1 Accent 1" w:uiPriority="67"/>
-    <w:lsdException w:name="Medium Grid 2 Accent 1" w:uiPriority="68"/>
-    <w:lsdException w:name="Medium Grid 3 Accent 1" w:uiPriority="69"/>
-    <w:lsdException w:name="Dark List Accent 1" w:uiPriority="70"/>
-    <w:lsdException w:name="Colorful Shading Accent 1" w:uiPriority="71"/>
-    <w:lsdException w:name="Colorful List Accent 1" w:uiPriority="72"/>
-    <w:lsdException w:name="Colorful Grid Accent 1" w:uiPriority="73"/>
-    <w:lsdException w:name="Light Shading Accent 2" w:uiPriority="60"/>
-    <w:lsdException w:name="Light List Accent 2" w:uiPriority="61"/>
-    <w:lsdException w:name="Light Grid Accent 2" w:uiPriority="62"/>
-    <w:lsdException w:name="Medium Shading 1 Accent 2" w:uiPriority="63"/>
-    <w:lsdException w:name="Medium Shading 2 Accent 2" w:uiPriority="64"/>
-    <w:lsdException w:name="Medium List 1 Accent 2" w:uiPriority="65"/>
-    <w:lsdException w:name="Medium List 2 Accent 2" w:uiPriority="66"/>
-    <w:lsdException w:name="Medium Grid 1 Accent 2" w:uiPriority="67"/>
-    <w:lsdException w:name="Medium Grid 2 Accent 2" w:uiPriority="68"/>
-    <w:lsdException w:name="Medium Grid 3 Accent 2" w:uiPriority="69"/>
-    <w:lsdException w:name="Dark List Accent 2" w:uiPriority="70"/>
-    <w:lsdException w:name="Colorful Shading Accent 2" w:uiPriority="71"/>
-    <w:lsdException w:name="Colorful List Accent 2" w:uiPriority="72"/>
-    <w:lsdException w:name="Colorful Grid Accent 2" w:uiPriority="73"/>
-    <w:lsdException w:name="Light Shading Accent 3" w:uiPriority="60"/>
-    <w:lsdException w:name="Light List Accent 3" w:uiPriority="61"/>
-    <w:lsdException w:name="Light Grid Accent 3" w:uiPriority="62"/>
-    <w:lsdException w:name="Medium Shading 1 Accent 3" w:uiPriority="63"/>
-    <w:lsdException w:name="Medium Shading 2 Accent 3" w:uiPriority="64"/>
-    <w:lsdException w:name="Medium List 1 Accent 3" w:uiPriority="65"/>
-    <w:lsdException w:name="Medium List 2 Accent 3" w:uiPriority="66"/>
-    <w:lsdException w:name="Medium Grid 1 Accent 3" w:uiPriority="67"/>
-    <w:lsdException w:name="Medium Grid 2 Accent 3" w:uiPriority="68"/>
-    <w:lsdException w:name="Medium Grid 3 Accent 3" w:uiPriority="69"/>
-    <w:lsdException w:name="Dark List Accent 3" w:uiPriority="70"/>
-    <w:lsdException w:name="Colorful Shading Accent 3" w:uiPriority="71"/>
-    <w:lsdException w:name="Colorful List Accent 3" w:uiPriority="72"/>
-    <w:lsdException w:name="Colorful Grid Accent 3" w:uiPriority="73"/>
-    <w:lsdException w:name="Light Shading Accent 4" w:uiPriority="60"/>
-    <w:lsdException w:name="Light List Accent 4" w:uiPriority="61"/>
-    <w:lsdException w:name="Light Grid Accent 4" w:uiPriority="62"/>
-    <w:lsdException w:name="Medium Shading 1 Accent 4" w:uiPriority="63"/>
-    <w:lsdException w:name="Medium Shading 2 Accent 4" w:uiPriority="64"/>
-    <w:lsdException w:name="Medium List 1 Accent 4" w:uiPriority="65"/>
-    <w:lsdException w:name="Medium List 2 Accent 4" w:uiPriority="66"/>
-    <w:lsdException w:name="Medium Grid 1 Accent 4" w:uiPriority="67"/>
-    <w:lsdException w:name="Medium Grid 2 Accent 4" w:uiPriority="68"/>
-    <w:lsdException w:name="Medium Grid 3 Accent 4" w:uiPriority="69"/>
-    <w:lsdException w:name="Dark List Accent 4" w:uiPriority="70"/>
-    <w:lsdException w:name="Colorful Shading Accent 4" w:uiPriority="71"/>
-    <w:lsdException w:name="Colorful List Accent 4" w:uiPriority="72"/>
-    <w:lsdException w:name="Colorful Grid Accent 4" w:uiPriority="73"/>
-    <w:lsdException w:name="Light Shading Accent 5" w:uiPriority="60"/>
-    <w:lsdException w:name="Light List Accent 5" w:uiPriority="61"/>
-    <w:lsdException w:name="Light Grid Accent 5" w:uiPriority="62"/>
-    <w:lsdException w:name="Medium Shading 1 Accent 5" w:uiPriority="63"/>
-    <w:lsdException w:name="Medium Shading 2 Accent 5" w:uiPriority="64"/>
-    <w:lsdException w:name="Medium List 1 Accent 5" w:uiPriority="65"/>
-    <w:lsdException w:name="Medium List 2 Accent 5" w:uiPriority="66"/>
-    <w:lsdException w:name="Medium Grid 1 Accent 5" w:uiPriority="67"/>
-    <w:lsdException w:name="Medium Grid 2 Accent 5" w:uiPriority="68"/>
-    <w:lsdException w:name="Medium Grid 3 Accent 5" w:uiPriority="69"/>
-    <w:lsdException w:name="Dark List Accent 5" w:uiPriority="70"/>
-    <w:lsdException w:name="Colorful Shading Accent 5" w:uiPriority="71"/>
-    <w:lsdException w:name="Colorful List Accent 5" w:uiPriority="72"/>
-    <w:lsdException w:name="Colorful Grid Accent 5" w:uiPriority="73"/>
-    <w:lsdException w:name="Light Shading Accent 6" w:uiPriority="60"/>
-    <w:lsdException w:name="Light List Accent 6" w:uiPriority="61"/>
-    <w:lsdException w:name="Light Grid Accent 6" w:uiPriority="62"/>
-    <w:lsdException w:name="Medium Shading 1 Accent 6" w:uiPriority="63"/>
-    <w:lsdException w:name="Medium Shading 2 Accent 6" w:uiPriority="64"/>
-    <w:lsdException w:name="Medium List 1 Accent 6" w:uiPriority="65"/>
-    <w:lsdException w:name="Medium List 2 Accent 6" w:uiPriority="66"/>
-    <w:lsdException w:name="Medium Grid 1 Accent 6" w:uiPriority="67"/>
-    <w:lsdException w:name="Medium Grid 2 Accent 6" w:uiPriority="68"/>
-    <w:lsdException w:name="Medium Grid 3 Accent 6" w:uiPriority="69"/>
-    <w:lsdException w:name="Dark List Accent 6" w:uiPriority="70"/>
-    <w:lsdException w:name="Colorful Shading Accent 6" w:uiPriority="71"/>
-    <w:lsdException w:name="Colorful List Accent 6" w:uiPriority="72"/>
-    <w:lsdException w:name="Colorful Grid Accent 6" w:uiPriority="73"/>
-    <w:lsdException w:name="Subtle Emphasis" w:uiPriority="19" w:qFormat="1"/>
-    <w:lsdException w:name="Intense Emphasis" w:uiPriority="21" w:qFormat="1"/>
-    <w:lsdException w:name="Subtle Reference" w:uiPriority="31" w:qFormat="1"/>
-    <w:lsdException w:name="Intense Reference" w:uiPriority="32" w:qFormat="1"/>
-    <w:lsdException w:name="Book Title" w:uiPriority="33" w:qFormat="1"/>
-    <w:lsdException w:name="Bibliography" w:semiHidden="1" w:uiPriority="37" w:unhideWhenUsed="1"/>
-    <w:lsdException w:name="TOC Heading" w:semiHidden="1" w:uiPriority="39" w:unhideWhenUsed="1" w:qFormat="1"/>
-    <w:lsdException w:name="Plain Table 1" w:uiPriority="41"/>
-    <w:lsdException w:name="Plain Table 2" w:uiPriority="42"/>
-    <w:lsdException w:name="Plain Table 3" w:uiPriority="43"/>
-    <w:lsdException w:name="Plain Table 4" w:uiPriority="44"/>
-    <w:lsdException w:name="Plain Table 5" w:uiPriority="45"/>
-    <w:lsdException w:name="Grid Table Light" w:uiPriority="40"/>
-    <w:lsdException w:name="Grid Table 1 Light" w:uiPriority="46"/>
-    <w:lsdException w:name="Grid Table 2" w:uiPriority="47"/>
-    <w:lsdException w:name="Grid Table 3" w:uiPriority="48"/>
-    <w:lsdException w:name="Grid Table 4" w:uiPriority="49"/>
-    <w:lsdException w:name="Grid Table 5 Dark" w:uiPriority="50"/>
-    <w:lsdException w:name="Grid Table 6 Colorful" w:uiPriority="51"/>
-    <w:lsdException w:name="Grid Table 7 Colorful" w:uiPriority="52"/>
-    <w:lsdException w:name="Grid Table 1 Light Accent 1" w:uiPriority="46"/>
-    <w:lsdException w:name="Grid Table 2 Accent 1" w:uiPriority="47"/>
-    <w:lsdException w:name="Grid Table 3 Accent 1" w:uiPriority="48"/>
-    <w:lsdException w:name="Grid Table 4 Accent 1" w:uiPriority="49"/>
-    <w:lsdException w:name="Grid Table 5 Dark Accent 1" w:uiPriority="50"/>
-    <w:lsdException w:name="Grid Table 6 Colorful Accent 1" w:uiPriority="51"/>
-    <w:lsdException w:name="Grid Table 7 Colorful Accent 1" w:uiPriority="52"/>
-    <w:lsdException w:name="Grid Table 1 Light Accent 2" w:uiPriority="46"/>
-    <w:lsdException w:name="Grid Table 2 Accent 2" w:uiPriority="47"/>
-    <w:lsdException w:name="Grid Table 3 Accent 2" w:uiPriority="48"/>
-    <w:lsdException w:name="Grid Table 4 Accent 2" w:uiPriority="49"/>
-    <w:lsdException w:name="Grid Table 5 Dark Accent 2" w:uiPriority="50"/>
-    <w:lsdException w:name="Grid Table 6 Colorful Accent 2" w:uiPriority="51"/>
-    <w:lsdException w:name="Grid Table 7 Colorful Accent 2" w:uiPriority="52"/>
-    <w:lsdException w:name="Grid Table 1 Light Accent 3" w:uiPriority="46"/>
-    <w:lsdException w:name="Grid Table 2 Accent 3" w:uiPriority="47"/>
-    <w:lsdException w:name="Grid Table 3 Accent 3" w:uiPriority="48"/>
-    <w:lsdException w:name="Grid Table 4 Accent 3" w:uiPriority="49"/>
-    <w:lsdException w:name="Grid Table 5 Dark Accent 3" w:uiPriority="50"/>
-    <w:lsdException w:name="Grid Table 6 Colorful Accent 3" w:uiPriority="51"/>
-    <w:lsdException w:name="Grid Table 7 Colorful Accent 3" w:uiPriority="52"/>
-    <w:lsdException w:name="Grid Table 1 Light Accent 4" w:uiPriority="46"/>
-    <w:lsdException w:name="Grid Table 2 Accent 4" w:uiPriority="47"/>
-    <w:lsdException w:name="Grid Table 3 Accent 4" w:uiPriority="48"/>
-    <w:lsdException w:name="Grid Table 4 Accent 4" w:uiPriority="49"/>
-    <w:lsdException w:name="Grid Table 5 Dark Accent 4" w:uiPriority="50"/>
-    <w:lsdException w:name="Grid Table 6 Colorful Accent 4" w:uiPriority="51"/>
-    <w:lsdException w:name="Grid Table 7 Colorful Accent 4" w:uiPriority="52"/>
-    <w:lsdException w:name="Grid Table 1 Light Accent 5" w:uiPriority="46"/>
-    <w:lsdException w:name="Grid Table 2 Accent 5" w:uiPriority="47"/>
-    <w:lsdException w:name="Grid Table 3 Accent 5" w:uiPriority="48"/>
-    <w:lsdException w:name="Grid Table 4 Accent 5" w:uiPriority="49"/>
-    <w:lsdException w:name="Grid Table 5 Dark Accent 5" w:uiPriority="50"/>
-    <w:lsdException w:name="Grid Table 6 Colorful Accent 5" w:uiPriority="51"/>
-    <w:lsdException w:name="Grid Table 7 Colorful Accent 5" w:uiPriority="52"/>
-    <w:lsdException w:name="Grid Table 1 Light Accent 6" w:uiPriority="46"/>
-    <w:lsdException w:name="Grid Table 2 Accent 6" w:uiPriority="47"/>
-    <w:lsdException w:name="Grid Table 3 Accent 6" w:uiPriority="48"/>
-    <w:lsdException w:name="Grid Table 4 Accent 6" w:uiPriority="49"/>
-    <w:lsdException w:name="Grid Table 5 Dark Accent 6" w:uiPriority="50"/>
-    <w:lsdException w:name="Grid Table 6 Colorful Accent 6" w:uiPriority="51"/>
-    <w:lsdException w:name="Grid Table 7 Colorful Accent 6" w:uiPriority="52"/>
-    <w:lsdException w:name="List Table 1 Light" w:uiPriority="46"/>
-    <w:lsdException w:name="List Table 2" w:uiPriority="47"/>
-    <w:lsdException w:name="List Table 3" w:uiPriority="48"/>
-    <w:lsdException w:name="List Table 4" w:uiPriority="49"/>
-    <w:lsdException w:name="List Table 5 Dark" w:uiPriority="50"/>
-    <w:lsdException w:name="List Table 6 Colorful" w:uiPriority="51"/>
-    <w:lsdException w:name="List Table 7 Colorful" w:uiPriority="52"/>
-    <w:lsdException w:name="List Table 1 Light Accent 1" w:uiPriority="46"/>
-    <w:lsdException w:name="List Table 2 Accent 1" w:uiPriority="47"/>
-    <w:lsdException w:name="List Table 3 Accent 1" w:uiPriority="48"/>
-    <w:lsdException w:name="List Table 4 Accent 1" w:uiPriority="49"/>
-    <w:lsdException w:name="List Table 5 Dark Accent 1" w:uiPriority="50"/>
-    <w:lsdException w:name="List Table 6 Colorful Accent 1" w:uiPriority="51"/>
-    <w:lsdException w:name="List Table 7 Colorful Accent 1" w:uiPriority="52"/>
-    <w:lsdException w:name="List Table 1 Light Accent 2" w:uiPriority="46"/>
-    <w:lsdException w:name="List Table 2 Accent 2" w:uiPriority="47"/>
-    <w:lsdException w:name="List Table 3 Accent 2" w:uiPriority="48"/>
-    <w:lsdException w:name="List Table 4 Accent 2" w:uiPriority="49"/>
-    <w:lsdException w:name="List Table 5 Dark Accent 2" w:uiPriority="50"/>
-    <w:lsdException w:name="List Table 6 Colorful Accent 2" w:uiPriority="51"/>
-    <w:lsdException w:name="List Table 7 Colorful Accent 2" w:uiPriority="52"/>
-    <w:lsdException w:name="List Table 1 Light Accent 3" w:uiPriority="46"/>
-    <w:lsdException w:name="List Table 2 Accent 3" w:uiPriority="47"/>
-    <w:lsdException w:name="List Table 3 Accent 3" w:uiPriority="48"/>
-    <w:lsdException w:name="List Table 4 Accent 3" w:uiPriority="49"/>
-    <w:lsdException w:name="List Table 5 Dark Accent 3" w:uiPriority="50"/>
-    <w:lsdException w:name="List Table 6 Colorful Accent 3" w:uiPriority="51"/>
-    <w:lsdException w:name="List Table 7 Colorful Accent 3" w:uiPriority="52"/>
-    <w:lsdException w:name="List Table 1 Light Accent 4" w:uiPriority="46"/>
-    <w:lsdException w:name="List Table 2 Accent 4" w:uiPriority="47"/>
-    <w:lsdException w:name="List Table 3 Accent 4" w:uiPriority="48"/>
-    <w:lsdException w:name="List Table 4 Accent 4" w:uiPriority="49"/>
-    <w:lsdException w:name="List Table 5 Dark Accent 4" w:uiPriority="50"/>
-    <w:lsdException w:name="List Table 6 Colorful Accent 4" w:uiPriority="51"/>
-    <w:lsdException w:name="List Table 7 Colorful Accent 4" w:uiPriority="52"/>
-    <w:lsdException w:name="List Table 1 Light Accent 5" w:uiPriority="46"/>
-    <w:lsdException w:name="List Table 2 Accent 5" w:uiPriority="47"/>
-    <w:lsdException w:name="List Table 3 Accent 5" w:uiPriority="48"/>
-    <w:lsdException w:name="List Table 4 Accent 5" w:uiPriority="49"/>
-    <w:lsdException w:name="List Table 5 Dark Accent 5" w:uiPriority="50"/>
-    <w:lsdException w:name="List Table 6 Colorful Accent 5" w:uiPriority="51"/>
-    <w:lsdException w:name="List Table 7 Colorful Accent 5" w:uiPriority="52"/>
-    <w:lsdException w:name="List Table 1 Light Accent 6" w:uiPriority="46"/>
-    <w:lsdException w:name="List Table 2 Accent 6" w:uiPriority="47"/>
-    <w:lsdException w:name="List Table 3 Accent 6" w:uiPriority="48"/>
-    <w:lsdException w:name="List Table 4 Accent 6" w:uiPriority="49"/>
-    <w:lsdException w:name="List Table 5 Dark Accent 6" w:uiPriority="50"/>
-    <w:lsdException w:name="List Table 6 Colorful Accent 6" w:uiPriority="51"/>
-    <w:lsdException w:name="List Table 7 Colorful Accent 6" w:uiPriority="52"/>
-    <w:lsdException w:name="Mention" w:semiHidden="1" w:unhideWhenUsed="1"/>
-    <w:lsdException w:name="Smart Hyperlink" w:semiHidden="1" w:unhideWhenUsed="1"/>
-    <w:lsdException w:name="Hashtag" w:semiHidden="1" w:unhideWhenUsed="1"/>
-    <w:lsdException w:name="Unresolved Mention" w:semiHidden="1" w:unhideWhenUsed="1"/>
-    <w:lsdException w:name="Smart Link" w:semiHidden="1" w:unhideWhenUsed="1"/>
-  </w:latentStyles>
-  <w:style w:type="paragraph" w:default="1" w:styleId="Normln">
-    <w:name w:val="Normal"/>
-    <w:qFormat/>
-  </w:style>
-  <w:style w:type="paragraph" w:styleId="Nadpis1">
-    <w:name w:val="heading 1"/>
-    <w:basedOn w:val="Normln"/>
-    <w:next w:val="Normln"/>
-    <w:link w:val="Nadpis1Char"/>
-    <w:uiPriority w:val="9"/>
-    <w:qFormat/>
+  <w:style w:type="table" w:styleId="Mkatabulky">
+    <w:name w:val="Table Grid"/>
+    <w:basedOn w:val="Normlntabulka"/>
+    <w:uiPriority w:val="59"/>
+    <w:rsid w:val="0025766E"/>
     <w:pPr>
-      <w:keepNext/>
-      <w:keepLines/>
-      <w:spacing w:before="480" w:line="288" w:lineRule="auto"/>
-      <w:outlineLvl w:val="0"/>
+      <w:spacing w:after="0" w:line="240" w:lineRule="auto"/>
     </w:pPr>
-    <w:rPr>
-      <w:rFonts w:asciiTheme="majorHAnsi" w:eastAsiaTheme="majorEastAsia" w:hAnsiTheme="majorHAnsi" w:cstheme="majorBidi"/>
-      <w:bCs/>
-      <w:caps/>
-      <w:color w:val="4472C4" w:themeColor="accent1"/>
-      <w:sz w:val="28"/>
-      <w:szCs w:val="28"/>
-    </w:rPr>
-  </w:style>
-  <w:style w:type="paragraph" w:styleId="Nadpis2">
-    <w:name w:val="heading 2"/>
-    <w:basedOn w:val="Normln"/>
-    <w:next w:val="Normln"/>
-    <w:link w:val="Nadpis2Char"/>
-    <w:uiPriority w:val="9"/>
-    <w:unhideWhenUsed/>
-    <w:qFormat/>
-    <w:pPr>
-      <w:keepNext/>
-      <w:keepLines/>
-      <w:spacing w:before="200" w:line="288" w:lineRule="auto"/>
-      <w:outlineLvl w:val="1"/>
-    </w:pPr>
-    <w:rPr>
-      <w:rFonts w:asciiTheme="majorHAnsi" w:eastAsiaTheme="majorEastAsia" w:hAnsiTheme="majorHAnsi" w:cstheme="majorBidi"/>
-      <w:b/>
-      <w:bCs/>
-      <w:color w:val="4472C4" w:themeColor="accent1"/>
-      <w:sz w:val="26"/>
-      <w:szCs w:val="26"/>
-    </w:rPr>
-  </w:style>
-  <w:style w:type="paragraph" w:styleId="Nadpis3">
-    <w:name w:val="heading 3"/>
-    <w:basedOn w:val="Normln"/>
-    <w:next w:val="Normln"/>
-    <w:link w:val="Nadpis3Char"/>
-    <w:uiPriority w:val="9"/>
-    <w:unhideWhenUsed/>
-    <w:qFormat/>
-    <w:pPr>
-      <w:keepNext/>
-      <w:keepLines/>
-      <w:spacing w:before="60"/>
-      <w:outlineLvl w:val="2"/>
-    </w:pPr>
-    <w:rPr>
-      <w:rFonts w:eastAsiaTheme="majorEastAsia" w:cstheme="majorBidi"/>
-      <w:b/>
-      <w:bCs/>
-      <w:caps/>
-      <w:color w:val="44546A" w:themeColor="text2"/>
-      <w:sz w:val="22"/>
-      <w:szCs w:val="22"/>
-    </w:rPr>
-  </w:style>
-  <w:style w:type="character" w:default="1" w:styleId="Standardnpsmoodstavce">
-    <w:name w:val="Default Paragraph Font"/>
-    <w:uiPriority w:val="1"/>
-    <w:semiHidden/>
-    <w:unhideWhenUsed/>
-  </w:style>
-  <w:style w:type="table" w:default="1" w:styleId="Normlntabulka">
-    <w:name w:val="Normal Table"/>
-    <w:uiPriority w:val="99"/>
-    <w:semiHidden/>
-    <w:unhideWhenUsed/>
     <w:tblPr>
-      <w:tblInd w:w="0" w:type="dxa"/>
-      <w:tblCellMar>
-        <w:top w:w="0" w:type="dxa"/>
-        <w:left w:w="108" w:type="dxa"/>
-        <w:bottom w:w="0" w:type="dxa"/>
-        <w:right w:w="108" w:type="dxa"/>
-      </w:tblCellMar>
+      <w:tblBorders>
+        <w:top w:val="single" w:sz="4" w:space="0" w:color="auto"/>
+        <w:left w:val="single" w:sz="4" w:space="0" w:color="auto"/>
+        <w:bottom w:val="single" w:sz="4" w:space="0" w:color="auto"/>
+        <w:right w:val="single" w:sz="4" w:space="0" w:color="auto"/>
+        <w:insideH w:val="single" w:sz="4" w:space="0" w:color="auto"/>
+        <w:insideV w:val="single" w:sz="4" w:space="0" w:color="auto"/>
+      </w:tblBorders>
     </w:tblPr>
   </w:style>
-  <w:style w:type="numbering" w:default="1" w:styleId="Bezseznamu">
-    <w:name w:val="No List"/>
-    <w:uiPriority w:val="99"/>
-    <w:semiHidden/>
-    <w:unhideWhenUsed/>
-  </w:style>
-  <w:style w:type="paragraph" w:customStyle="1" w:styleId="A8E62F3A52F0C24AB23338D2E1A6B309">
-    <w:name w:val="A8E62F3A52F0C24AB23338D2E1A6B309"/>
-  </w:style>
-  <w:style w:type="paragraph" w:customStyle="1" w:styleId="2B213BB119BA3343A7D6D7CC35AC2C1F">
-    <w:name w:val="2B213BB119BA3343A7D6D7CC35AC2C1F"/>
-  </w:style>
-  <w:style w:type="character" w:customStyle="1" w:styleId="Nadpis1Char">
-    <w:name w:val="Nadpis 1 Char"/>
-    <w:basedOn w:val="Standardnpsmoodstavce"/>
-    <w:link w:val="Nadpis1"/>
-    <w:uiPriority w:val="9"/>
-    <w:rPr>
-      <w:rFonts w:asciiTheme="majorHAnsi" w:eastAsiaTheme="majorEastAsia" w:hAnsiTheme="majorHAnsi" w:cstheme="majorBidi"/>
-      <w:bCs/>
-      <w:caps/>
-      <w:color w:val="4472C4" w:themeColor="accent1"/>
-      <w:sz w:val="28"/>
-      <w:szCs w:val="28"/>
-    </w:rPr>
-  </w:style>
-  <w:style w:type="character" w:customStyle="1" w:styleId="Nadpis2Char">
-    <w:name w:val="Nadpis 2 Char"/>
-    <w:basedOn w:val="Standardnpsmoodstavce"/>
-    <w:link w:val="Nadpis2"/>
-    <w:uiPriority w:val="9"/>
-    <w:rPr>
-      <w:rFonts w:asciiTheme="majorHAnsi" w:eastAsiaTheme="majorEastAsia" w:hAnsiTheme="majorHAnsi" w:cstheme="majorBidi"/>
-      <w:b/>
-      <w:bCs/>
-      <w:color w:val="4472C4" w:themeColor="accent1"/>
-      <w:sz w:val="26"/>
-      <w:szCs w:val="26"/>
-    </w:rPr>
-  </w:style>
-  <w:style w:type="character" w:customStyle="1" w:styleId="Nadpis3Char">
-    <w:name w:val="Nadpis 3 Char"/>
-    <w:basedOn w:val="Standardnpsmoodstavce"/>
-    <w:link w:val="Nadpis3"/>
-    <w:uiPriority w:val="9"/>
-    <w:rPr>
-      <w:rFonts w:eastAsiaTheme="majorEastAsia" w:cstheme="majorBidi"/>
-      <w:b/>
-      <w:bCs/>
-      <w:caps/>
-      <w:color w:val="44546A" w:themeColor="text2"/>
-      <w:sz w:val="22"/>
-      <w:szCs w:val="22"/>
-    </w:rPr>
-  </w:style>
-  <w:style w:type="paragraph" w:customStyle="1" w:styleId="4F3AC918A011114D9BA53709FFD9103E">
-    <w:name w:val="4F3AC918A011114D9BA53709FFD9103E"/>
-  </w:style>
 </w:styles>
-</file>
-
-<file path=word/glossary/webSettings.xml><?xml version="1.0" encoding="utf-8"?>
-<w:webSettings xmlns:mc="http://schemas.openxmlformats.org/markup-compatibility/2006" xmlns:r="http://schemas.openxmlformats.org/officeDocument/2006/relationships" xmlns:w="http://schemas.openxmlformats.org/wordprocessingml/2006/main" xmlns:w14="http://schemas.microsoft.com/office/word/2010/wordml" xmlns:w15="http://schemas.microsoft.com/office/word/2012/wordml" xmlns:w16cex="http://schemas.microsoft.com/office/word/2018/wordml/cex" xmlns:w16cid="http://schemas.microsoft.com/office/word/2016/wordml/cid" xmlns:w16="http://schemas.microsoft.com/office/word/2018/wordml" xmlns:w16sdtdh="http://schemas.microsoft.com/office/word/2020/wordml/sdtdatahash" xmlns:w16se="http://schemas.microsoft.com/office/word/2015/wordml/symex" mc:Ignorable="w14 w15 w16se w16cid w16 w16cex w16sdtdh">
-  <w:optimizeForBrowser/>
-  <w:allowPNG/>
-</w:webSettings>
 </file>
 
 <file path=word/theme/theme1.xml><?xml version="1.0" encoding="utf-8"?>
@@ -4000,12 +5211,130 @@
 </file>
 
 <file path=customXml/item1.xml><?xml version="1.0" encoding="utf-8"?>
-<?mso-contentType ?>
-<FormTemplates xmlns="http://schemas.microsoft.com/sharepoint/v3/contenttype/forms">
-  <Display>DocumentLibraryForm</Display>
-  <Edit>AssetEditForm</Edit>
-  <New>DocumentLibraryForm</New>
-</FormTemplates>
+<p:properties xmlns:p="http://schemas.microsoft.com/office/2006/metadata/properties" xmlns:xsi="http://www.w3.org/2001/XMLSchema-instance" xmlns:pc="http://schemas.microsoft.com/office/infopath/2007/PartnerControls">
+  <documentManagement>
+    <TPExecutable xmlns="4eb71313-1cf6-4961-b6ce-0c29fc5284b9" xsi:nil="true"/>
+    <SubmitterId xmlns="4eb71313-1cf6-4961-b6ce-0c29fc5284b9" xsi:nil="true"/>
+    <DirectSourceMarket xmlns="4eb71313-1cf6-4961-b6ce-0c29fc5284b9">english</DirectSourceMarket>
+    <AssetType xmlns="4eb71313-1cf6-4961-b6ce-0c29fc5284b9" xsi:nil="true"/>
+    <Milestone xmlns="4eb71313-1cf6-4961-b6ce-0c29fc5284b9" xsi:nil="true"/>
+    <OriginAsset xmlns="4eb71313-1cf6-4961-b6ce-0c29fc5284b9" xsi:nil="true"/>
+    <TPComponent xmlns="4eb71313-1cf6-4961-b6ce-0c29fc5284b9" xsi:nil="true"/>
+    <AssetId xmlns="4eb71313-1cf6-4961-b6ce-0c29fc5284b9">TP101840837</AssetId>
+    <TPFriendlyName xmlns="4eb71313-1cf6-4961-b6ce-0c29fc5284b9" xsi:nil="true"/>
+    <SourceTitle xmlns="4eb71313-1cf6-4961-b6ce-0c29fc5284b9" xsi:nil="true"/>
+    <TPApplication xmlns="4eb71313-1cf6-4961-b6ce-0c29fc5284b9" xsi:nil="true"/>
+    <TPLaunchHelpLink xmlns="4eb71313-1cf6-4961-b6ce-0c29fc5284b9" xsi:nil="true"/>
+    <OpenTemplate xmlns="4eb71313-1cf6-4961-b6ce-0c29fc5284b9">true</OpenTemplate>
+    <PlannedPubDate xmlns="4eb71313-1cf6-4961-b6ce-0c29fc5284b9">2010-03-09T05:43:00+00:00</PlannedPubDate>
+    <CrawlForDependencies xmlns="4eb71313-1cf6-4961-b6ce-0c29fc5284b9">false</CrawlForDependencies>
+    <TrustLevel xmlns="4eb71313-1cf6-4961-b6ce-0c29fc5284b9">1 Microsoft Managed Content</TrustLevel>
+    <PublishStatusLookup xmlns="4eb71313-1cf6-4961-b6ce-0c29fc5284b9">
+      <Value>224564</Value>
+      <Value>321572</Value>
+    </PublishStatusLookup>
+    <TemplateTemplateType xmlns="4eb71313-1cf6-4961-b6ce-0c29fc5284b9">Word Document Template</TemplateTemplateType>
+    <TPNamespace xmlns="4eb71313-1cf6-4961-b6ce-0c29fc5284b9" xsi:nil="true"/>
+    <Markets xmlns="4eb71313-1cf6-4961-b6ce-0c29fc5284b9"/>
+    <OriginalSourceMarket xmlns="4eb71313-1cf6-4961-b6ce-0c29fc5284b9">english</OriginalSourceMarket>
+    <TPInstallLocation xmlns="4eb71313-1cf6-4961-b6ce-0c29fc5284b9" xsi:nil="true"/>
+    <TPAppVersion xmlns="4eb71313-1cf6-4961-b6ce-0c29fc5284b9" xsi:nil="true"/>
+    <TPCommandLine xmlns="4eb71313-1cf6-4961-b6ce-0c29fc5284b9" xsi:nil="true"/>
+    <APAuthor xmlns="4eb71313-1cf6-4961-b6ce-0c29fc5284b9">
+      <UserInfo>
+        <DisplayName/>
+        <AccountId>1073741823</AccountId>
+        <AccountType/>
+      </UserInfo>
+    </APAuthor>
+    <EditorialStatus xmlns="4eb71313-1cf6-4961-b6ce-0c29fc5284b9" xsi:nil="true"/>
+    <PublishTargets xmlns="4eb71313-1cf6-4961-b6ce-0c29fc5284b9">OfficeOnline</PublishTargets>
+    <TPLaunchHelpLinkType xmlns="4eb71313-1cf6-4961-b6ce-0c29fc5284b9">Template</TPLaunchHelpLinkType>
+    <TPClientViewer xmlns="4eb71313-1cf6-4961-b6ce-0c29fc5284b9" xsi:nil="true"/>
+    <CSXHash xmlns="4eb71313-1cf6-4961-b6ce-0c29fc5284b9" xsi:nil="true"/>
+    <IsDeleted xmlns="4eb71313-1cf6-4961-b6ce-0c29fc5284b9">false</IsDeleted>
+    <ShowIn xmlns="4eb71313-1cf6-4961-b6ce-0c29fc5284b9">Show everywhere</ShowIn>
+    <UANotes xmlns="4eb71313-1cf6-4961-b6ce-0c29fc5284b9" xsi:nil="true"/>
+    <TemplateStatus xmlns="4eb71313-1cf6-4961-b6ce-0c29fc5284b9" xsi:nil="true"/>
+    <Downloads xmlns="4eb71313-1cf6-4961-b6ce-0c29fc5284b9">0</Downloads>
+    <UACurrentWords xmlns="4eb71313-1cf6-4961-b6ce-0c29fc5284b9" xsi:nil="true"/>
+    <NumericId xmlns="4eb71313-1cf6-4961-b6ce-0c29fc5284b9" xsi:nil="true"/>
+    <ApprovalStatus xmlns="4eb71313-1cf6-4961-b6ce-0c29fc5284b9">InProgress</ApprovalStatus>
+    <EditorialTags xmlns="4eb71313-1cf6-4961-b6ce-0c29fc5284b9" xsi:nil="true"/>
+    <Providers xmlns="4eb71313-1cf6-4961-b6ce-0c29fc5284b9" xsi:nil="true"/>
+    <IntlLangReviewDate xmlns="4eb71313-1cf6-4961-b6ce-0c29fc5284b9" xsi:nil="true"/>
+    <APEditor xmlns="4eb71313-1cf6-4961-b6ce-0c29fc5284b9">
+      <UserInfo>
+        <DisplayName/>
+        <AccountId xsi:nil="true"/>
+        <AccountType/>
+      </UserInfo>
+    </APEditor>
+    <ClipArtFilename xmlns="4eb71313-1cf6-4961-b6ce-0c29fc5284b9" xsi:nil="true"/>
+    <IntlLocPriority xmlns="4eb71313-1cf6-4961-b6ce-0c29fc5284b9" xsi:nil="true"/>
+    <UAProjectedTotalWords xmlns="4eb71313-1cf6-4961-b6ce-0c29fc5284b9" xsi:nil="true"/>
+    <Provider xmlns="4eb71313-1cf6-4961-b6ce-0c29fc5284b9" xsi:nil="true"/>
+    <FriendlyTitle xmlns="4eb71313-1cf6-4961-b6ce-0c29fc5284b9" xsi:nil="true"/>
+    <BusinessGroup xmlns="4eb71313-1cf6-4961-b6ce-0c29fc5284b9" xsi:nil="true"/>
+    <TimesCloned xmlns="4eb71313-1cf6-4961-b6ce-0c29fc5284b9" xsi:nil="true"/>
+    <ArtSampleDocs xmlns="4eb71313-1cf6-4961-b6ce-0c29fc5284b9" xsi:nil="true"/>
+    <UALocRecommendation xmlns="4eb71313-1cf6-4961-b6ce-0c29fc5284b9">Localize</UALocRecommendation>
+    <DSATActionTaken xmlns="4eb71313-1cf6-4961-b6ce-0c29fc5284b9" xsi:nil="true"/>
+    <OOCacheId xmlns="4eb71313-1cf6-4961-b6ce-0c29fc5284b9" xsi:nil="true"/>
+    <IntlLangReviewer xmlns="4eb71313-1cf6-4961-b6ce-0c29fc5284b9" xsi:nil="true"/>
+    <CSXSubmissionDate xmlns="4eb71313-1cf6-4961-b6ce-0c29fc5284b9" xsi:nil="true"/>
+    <ApprovalLog xmlns="4eb71313-1cf6-4961-b6ce-0c29fc5284b9" xsi:nil="true"/>
+    <AssetStart xmlns="4eb71313-1cf6-4961-b6ce-0c29fc5284b9">2010-10-20T10:19:06+00:00</AssetStart>
+    <VoteCount xmlns="4eb71313-1cf6-4961-b6ce-0c29fc5284b9" xsi:nil="true"/>
+    <IntlLangReview xmlns="4eb71313-1cf6-4961-b6ce-0c29fc5284b9" xsi:nil="true"/>
+    <MachineTranslated xmlns="4eb71313-1cf6-4961-b6ce-0c29fc5284b9">false</MachineTranslated>
+    <OutputCachingOn xmlns="4eb71313-1cf6-4961-b6ce-0c29fc5284b9">false</OutputCachingOn>
+    <CSXUpdate xmlns="4eb71313-1cf6-4961-b6ce-0c29fc5284b9">false</CSXUpdate>
+    <BugNumber xmlns="4eb71313-1cf6-4961-b6ce-0c29fc5284b9" xsi:nil="true"/>
+    <LastHandOff xmlns="4eb71313-1cf6-4961-b6ce-0c29fc5284b9" xsi:nil="true"/>
+    <LastModifiedDateTime xmlns="4eb71313-1cf6-4961-b6ce-0c29fc5284b9" xsi:nil="true"/>
+    <LastPublishResultLookup xmlns="4eb71313-1cf6-4961-b6ce-0c29fc5284b9" xsi:nil="true"/>
+    <LegacyData xmlns="4eb71313-1cf6-4961-b6ce-0c29fc5284b9" xsi:nil="true"/>
+    <AcquiredFrom xmlns="4eb71313-1cf6-4961-b6ce-0c29fc5284b9">Internal MS</AcquiredFrom>
+    <IsSearchable xmlns="4eb71313-1cf6-4961-b6ce-0c29fc5284b9">false</IsSearchable>
+    <ContentItem xmlns="4eb71313-1cf6-4961-b6ce-0c29fc5284b9" xsi:nil="true"/>
+    <HandoffToMSDN xmlns="4eb71313-1cf6-4961-b6ce-0c29fc5284b9" xsi:nil="true"/>
+    <UALocComments xmlns="4eb71313-1cf6-4961-b6ce-0c29fc5284b9" xsi:nil="true"/>
+    <AssetExpire xmlns="4eb71313-1cf6-4961-b6ce-0c29fc5284b9">2100-01-01T00:00:00+00:00</AssetExpire>
+    <PrimaryImageGen xmlns="4eb71313-1cf6-4961-b6ce-0c29fc5284b9">false</PrimaryImageGen>
+    <Manager xmlns="4eb71313-1cf6-4961-b6ce-0c29fc5284b9" xsi:nil="true"/>
+    <ParentAssetId xmlns="4eb71313-1cf6-4961-b6ce-0c29fc5284b9" xsi:nil="true"/>
+    <PolicheckWords xmlns="4eb71313-1cf6-4961-b6ce-0c29fc5284b9" xsi:nil="true"/>
+    <APDescription xmlns="4eb71313-1cf6-4961-b6ce-0c29fc5284b9" xsi:nil="true"/>
+    <BlockPublish xmlns="4eb71313-1cf6-4961-b6ce-0c29fc5284b9" xsi:nil="true"/>
+    <MarketSpecific xmlns="4eb71313-1cf6-4961-b6ce-0c29fc5284b9" xsi:nil="true"/>
+    <CSXSubmissionMarket xmlns="4eb71313-1cf6-4961-b6ce-0c29fc5284b9" xsi:nil="true"/>
+    <ThumbnailAssetId xmlns="4eb71313-1cf6-4961-b6ce-0c29fc5284b9" xsi:nil="true"/>
+    <FeatureTagsTaxHTField0 xmlns="4eb71313-1cf6-4961-b6ce-0c29fc5284b9">
+      <Terms xmlns="http://schemas.microsoft.com/office/infopath/2007/PartnerControls"/>
+    </FeatureTagsTaxHTField0>
+    <InternalTagsTaxHTField0 xmlns="4eb71313-1cf6-4961-b6ce-0c29fc5284b9">
+      <Terms xmlns="http://schemas.microsoft.com/office/infopath/2007/PartnerControls"/>
+    </InternalTagsTaxHTField0>
+    <OriginalRelease xmlns="4eb71313-1cf6-4961-b6ce-0c29fc5284b9">14</OriginalRelease>
+    <RecommendationsModifier xmlns="4eb71313-1cf6-4961-b6ce-0c29fc5284b9" xsi:nil="true"/>
+    <LocLastLocAttemptVersionLookup xmlns="4eb71313-1cf6-4961-b6ce-0c29fc5284b9">152032</LocLastLocAttemptVersionLookup>
+    <LocalizationTagsTaxHTField0 xmlns="4eb71313-1cf6-4961-b6ce-0c29fc5284b9">
+      <Terms xmlns="http://schemas.microsoft.com/office/infopath/2007/PartnerControls"/>
+    </LocalizationTagsTaxHTField0>
+    <TaxCatchAll xmlns="4eb71313-1cf6-4961-b6ce-0c29fc5284b9"/>
+    <LocComments xmlns="4eb71313-1cf6-4961-b6ce-0c29fc5284b9" xsi:nil="true"/>
+    <LocManualTestRequired xmlns="4eb71313-1cf6-4961-b6ce-0c29fc5284b9">false</LocManualTestRequired>
+    <ScenarioTagsTaxHTField0 xmlns="4eb71313-1cf6-4961-b6ce-0c29fc5284b9">
+      <Terms xmlns="http://schemas.microsoft.com/office/infopath/2007/PartnerControls"/>
+    </ScenarioTagsTaxHTField0>
+    <CampaignTagsTaxHTField0 xmlns="4eb71313-1cf6-4961-b6ce-0c29fc5284b9">
+      <Terms xmlns="http://schemas.microsoft.com/office/infopath/2007/PartnerControls"/>
+    </CampaignTagsTaxHTField0>
+    <LocRecommendedHandoff xmlns="4eb71313-1cf6-4961-b6ce-0c29fc5284b9" xsi:nil="true"/>
+    <LocMarketGroupTiers2 xmlns="4eb71313-1cf6-4961-b6ce-0c29fc5284b9" xsi:nil="true"/>
+  </documentManagement>
+</p:properties>
 </file>
 
 <file path=customXml/item2.xml><?xml version="1.0" encoding="utf-8"?>
@@ -5043,136 +6372,20 @@
 </file>
 
 <file path=customXml/item3.xml><?xml version="1.0" encoding="utf-8"?>
-<p:properties xmlns:p="http://schemas.microsoft.com/office/2006/metadata/properties" xmlns:xsi="http://www.w3.org/2001/XMLSchema-instance" xmlns:pc="http://schemas.microsoft.com/office/infopath/2007/PartnerControls">
-  <documentManagement>
-    <TPExecutable xmlns="4eb71313-1cf6-4961-b6ce-0c29fc5284b9" xsi:nil="true"/>
-    <SubmitterId xmlns="4eb71313-1cf6-4961-b6ce-0c29fc5284b9" xsi:nil="true"/>
-    <DirectSourceMarket xmlns="4eb71313-1cf6-4961-b6ce-0c29fc5284b9">english</DirectSourceMarket>
-    <AssetType xmlns="4eb71313-1cf6-4961-b6ce-0c29fc5284b9" xsi:nil="true"/>
-    <Milestone xmlns="4eb71313-1cf6-4961-b6ce-0c29fc5284b9" xsi:nil="true"/>
-    <OriginAsset xmlns="4eb71313-1cf6-4961-b6ce-0c29fc5284b9" xsi:nil="true"/>
-    <TPComponent xmlns="4eb71313-1cf6-4961-b6ce-0c29fc5284b9" xsi:nil="true"/>
-    <AssetId xmlns="4eb71313-1cf6-4961-b6ce-0c29fc5284b9">TP101840837</AssetId>
-    <TPFriendlyName xmlns="4eb71313-1cf6-4961-b6ce-0c29fc5284b9" xsi:nil="true"/>
-    <SourceTitle xmlns="4eb71313-1cf6-4961-b6ce-0c29fc5284b9" xsi:nil="true"/>
-    <TPApplication xmlns="4eb71313-1cf6-4961-b6ce-0c29fc5284b9" xsi:nil="true"/>
-    <TPLaunchHelpLink xmlns="4eb71313-1cf6-4961-b6ce-0c29fc5284b9" xsi:nil="true"/>
-    <OpenTemplate xmlns="4eb71313-1cf6-4961-b6ce-0c29fc5284b9">true</OpenTemplate>
-    <PlannedPubDate xmlns="4eb71313-1cf6-4961-b6ce-0c29fc5284b9">2010-03-09T05:43:00+00:00</PlannedPubDate>
-    <CrawlForDependencies xmlns="4eb71313-1cf6-4961-b6ce-0c29fc5284b9">false</CrawlForDependencies>
-    <TrustLevel xmlns="4eb71313-1cf6-4961-b6ce-0c29fc5284b9">1 Microsoft Managed Content</TrustLevel>
-    <PublishStatusLookup xmlns="4eb71313-1cf6-4961-b6ce-0c29fc5284b9">
-      <Value>224564</Value>
-      <Value>321572</Value>
-    </PublishStatusLookup>
-    <TemplateTemplateType xmlns="4eb71313-1cf6-4961-b6ce-0c29fc5284b9">Word Document Template</TemplateTemplateType>
-    <TPNamespace xmlns="4eb71313-1cf6-4961-b6ce-0c29fc5284b9" xsi:nil="true"/>
-    <Markets xmlns="4eb71313-1cf6-4961-b6ce-0c29fc5284b9"/>
-    <OriginalSourceMarket xmlns="4eb71313-1cf6-4961-b6ce-0c29fc5284b9">english</OriginalSourceMarket>
-    <TPInstallLocation xmlns="4eb71313-1cf6-4961-b6ce-0c29fc5284b9" xsi:nil="true"/>
-    <TPAppVersion xmlns="4eb71313-1cf6-4961-b6ce-0c29fc5284b9" xsi:nil="true"/>
-    <TPCommandLine xmlns="4eb71313-1cf6-4961-b6ce-0c29fc5284b9" xsi:nil="true"/>
-    <APAuthor xmlns="4eb71313-1cf6-4961-b6ce-0c29fc5284b9">
-      <UserInfo>
-        <DisplayName/>
-        <AccountId>1073741823</AccountId>
-        <AccountType/>
-      </UserInfo>
-    </APAuthor>
-    <EditorialStatus xmlns="4eb71313-1cf6-4961-b6ce-0c29fc5284b9" xsi:nil="true"/>
-    <PublishTargets xmlns="4eb71313-1cf6-4961-b6ce-0c29fc5284b9">OfficeOnline</PublishTargets>
-    <TPLaunchHelpLinkType xmlns="4eb71313-1cf6-4961-b6ce-0c29fc5284b9">Template</TPLaunchHelpLinkType>
-    <TPClientViewer xmlns="4eb71313-1cf6-4961-b6ce-0c29fc5284b9" xsi:nil="true"/>
-    <CSXHash xmlns="4eb71313-1cf6-4961-b6ce-0c29fc5284b9" xsi:nil="true"/>
-    <IsDeleted xmlns="4eb71313-1cf6-4961-b6ce-0c29fc5284b9">false</IsDeleted>
-    <ShowIn xmlns="4eb71313-1cf6-4961-b6ce-0c29fc5284b9">Show everywhere</ShowIn>
-    <UANotes xmlns="4eb71313-1cf6-4961-b6ce-0c29fc5284b9" xsi:nil="true"/>
-    <TemplateStatus xmlns="4eb71313-1cf6-4961-b6ce-0c29fc5284b9" xsi:nil="true"/>
-    <Downloads xmlns="4eb71313-1cf6-4961-b6ce-0c29fc5284b9">0</Downloads>
-    <UACurrentWords xmlns="4eb71313-1cf6-4961-b6ce-0c29fc5284b9" xsi:nil="true"/>
-    <NumericId xmlns="4eb71313-1cf6-4961-b6ce-0c29fc5284b9" xsi:nil="true"/>
-    <ApprovalStatus xmlns="4eb71313-1cf6-4961-b6ce-0c29fc5284b9">InProgress</ApprovalStatus>
-    <EditorialTags xmlns="4eb71313-1cf6-4961-b6ce-0c29fc5284b9" xsi:nil="true"/>
-    <Providers xmlns="4eb71313-1cf6-4961-b6ce-0c29fc5284b9" xsi:nil="true"/>
-    <IntlLangReviewDate xmlns="4eb71313-1cf6-4961-b6ce-0c29fc5284b9" xsi:nil="true"/>
-    <APEditor xmlns="4eb71313-1cf6-4961-b6ce-0c29fc5284b9">
-      <UserInfo>
-        <DisplayName/>
-        <AccountId xsi:nil="true"/>
-        <AccountType/>
-      </UserInfo>
-    </APEditor>
-    <ClipArtFilename xmlns="4eb71313-1cf6-4961-b6ce-0c29fc5284b9" xsi:nil="true"/>
-    <IntlLocPriority xmlns="4eb71313-1cf6-4961-b6ce-0c29fc5284b9" xsi:nil="true"/>
-    <UAProjectedTotalWords xmlns="4eb71313-1cf6-4961-b6ce-0c29fc5284b9" xsi:nil="true"/>
-    <Provider xmlns="4eb71313-1cf6-4961-b6ce-0c29fc5284b9" xsi:nil="true"/>
-    <FriendlyTitle xmlns="4eb71313-1cf6-4961-b6ce-0c29fc5284b9" xsi:nil="true"/>
-    <BusinessGroup xmlns="4eb71313-1cf6-4961-b6ce-0c29fc5284b9" xsi:nil="true"/>
-    <TimesCloned xmlns="4eb71313-1cf6-4961-b6ce-0c29fc5284b9" xsi:nil="true"/>
-    <ArtSampleDocs xmlns="4eb71313-1cf6-4961-b6ce-0c29fc5284b9" xsi:nil="true"/>
-    <UALocRecommendation xmlns="4eb71313-1cf6-4961-b6ce-0c29fc5284b9">Localize</UALocRecommendation>
-    <DSATActionTaken xmlns="4eb71313-1cf6-4961-b6ce-0c29fc5284b9" xsi:nil="true"/>
-    <OOCacheId xmlns="4eb71313-1cf6-4961-b6ce-0c29fc5284b9" xsi:nil="true"/>
-    <IntlLangReviewer xmlns="4eb71313-1cf6-4961-b6ce-0c29fc5284b9" xsi:nil="true"/>
-    <CSXSubmissionDate xmlns="4eb71313-1cf6-4961-b6ce-0c29fc5284b9" xsi:nil="true"/>
-    <ApprovalLog xmlns="4eb71313-1cf6-4961-b6ce-0c29fc5284b9" xsi:nil="true"/>
-    <AssetStart xmlns="4eb71313-1cf6-4961-b6ce-0c29fc5284b9">2010-10-20T10:19:06+00:00</AssetStart>
-    <VoteCount xmlns="4eb71313-1cf6-4961-b6ce-0c29fc5284b9" xsi:nil="true"/>
-    <IntlLangReview xmlns="4eb71313-1cf6-4961-b6ce-0c29fc5284b9" xsi:nil="true"/>
-    <MachineTranslated xmlns="4eb71313-1cf6-4961-b6ce-0c29fc5284b9">false</MachineTranslated>
-    <OutputCachingOn xmlns="4eb71313-1cf6-4961-b6ce-0c29fc5284b9">false</OutputCachingOn>
-    <CSXUpdate xmlns="4eb71313-1cf6-4961-b6ce-0c29fc5284b9">false</CSXUpdate>
-    <BugNumber xmlns="4eb71313-1cf6-4961-b6ce-0c29fc5284b9" xsi:nil="true"/>
-    <LastHandOff xmlns="4eb71313-1cf6-4961-b6ce-0c29fc5284b9" xsi:nil="true"/>
-    <LastModifiedDateTime xmlns="4eb71313-1cf6-4961-b6ce-0c29fc5284b9" xsi:nil="true"/>
-    <LastPublishResultLookup xmlns="4eb71313-1cf6-4961-b6ce-0c29fc5284b9" xsi:nil="true"/>
-    <LegacyData xmlns="4eb71313-1cf6-4961-b6ce-0c29fc5284b9" xsi:nil="true"/>
-    <AcquiredFrom xmlns="4eb71313-1cf6-4961-b6ce-0c29fc5284b9">Internal MS</AcquiredFrom>
-    <IsSearchable xmlns="4eb71313-1cf6-4961-b6ce-0c29fc5284b9">false</IsSearchable>
-    <ContentItem xmlns="4eb71313-1cf6-4961-b6ce-0c29fc5284b9" xsi:nil="true"/>
-    <HandoffToMSDN xmlns="4eb71313-1cf6-4961-b6ce-0c29fc5284b9" xsi:nil="true"/>
-    <UALocComments xmlns="4eb71313-1cf6-4961-b6ce-0c29fc5284b9" xsi:nil="true"/>
-    <AssetExpire xmlns="4eb71313-1cf6-4961-b6ce-0c29fc5284b9">2100-01-01T00:00:00+00:00</AssetExpire>
-    <PrimaryImageGen xmlns="4eb71313-1cf6-4961-b6ce-0c29fc5284b9">false</PrimaryImageGen>
-    <Manager xmlns="4eb71313-1cf6-4961-b6ce-0c29fc5284b9" xsi:nil="true"/>
-    <ParentAssetId xmlns="4eb71313-1cf6-4961-b6ce-0c29fc5284b9" xsi:nil="true"/>
-    <PolicheckWords xmlns="4eb71313-1cf6-4961-b6ce-0c29fc5284b9" xsi:nil="true"/>
-    <APDescription xmlns="4eb71313-1cf6-4961-b6ce-0c29fc5284b9" xsi:nil="true"/>
-    <BlockPublish xmlns="4eb71313-1cf6-4961-b6ce-0c29fc5284b9" xsi:nil="true"/>
-    <MarketSpecific xmlns="4eb71313-1cf6-4961-b6ce-0c29fc5284b9" xsi:nil="true"/>
-    <CSXSubmissionMarket xmlns="4eb71313-1cf6-4961-b6ce-0c29fc5284b9" xsi:nil="true"/>
-    <ThumbnailAssetId xmlns="4eb71313-1cf6-4961-b6ce-0c29fc5284b9" xsi:nil="true"/>
-    <FeatureTagsTaxHTField0 xmlns="4eb71313-1cf6-4961-b6ce-0c29fc5284b9">
-      <Terms xmlns="http://schemas.microsoft.com/office/infopath/2007/PartnerControls"/>
-    </FeatureTagsTaxHTField0>
-    <InternalTagsTaxHTField0 xmlns="4eb71313-1cf6-4961-b6ce-0c29fc5284b9">
-      <Terms xmlns="http://schemas.microsoft.com/office/infopath/2007/PartnerControls"/>
-    </InternalTagsTaxHTField0>
-    <OriginalRelease xmlns="4eb71313-1cf6-4961-b6ce-0c29fc5284b9">14</OriginalRelease>
-    <RecommendationsModifier xmlns="4eb71313-1cf6-4961-b6ce-0c29fc5284b9" xsi:nil="true"/>
-    <LocLastLocAttemptVersionLookup xmlns="4eb71313-1cf6-4961-b6ce-0c29fc5284b9">152032</LocLastLocAttemptVersionLookup>
-    <LocalizationTagsTaxHTField0 xmlns="4eb71313-1cf6-4961-b6ce-0c29fc5284b9">
-      <Terms xmlns="http://schemas.microsoft.com/office/infopath/2007/PartnerControls"/>
-    </LocalizationTagsTaxHTField0>
-    <TaxCatchAll xmlns="4eb71313-1cf6-4961-b6ce-0c29fc5284b9"/>
-    <LocComments xmlns="4eb71313-1cf6-4961-b6ce-0c29fc5284b9" xsi:nil="true"/>
-    <LocManualTestRequired xmlns="4eb71313-1cf6-4961-b6ce-0c29fc5284b9">false</LocManualTestRequired>
-    <ScenarioTagsTaxHTField0 xmlns="4eb71313-1cf6-4961-b6ce-0c29fc5284b9">
-      <Terms xmlns="http://schemas.microsoft.com/office/infopath/2007/PartnerControls"/>
-    </ScenarioTagsTaxHTField0>
-    <CampaignTagsTaxHTField0 xmlns="4eb71313-1cf6-4961-b6ce-0c29fc5284b9">
-      <Terms xmlns="http://schemas.microsoft.com/office/infopath/2007/PartnerControls"/>
-    </CampaignTagsTaxHTField0>
-    <LocRecommendedHandoff xmlns="4eb71313-1cf6-4961-b6ce-0c29fc5284b9" xsi:nil="true"/>
-    <LocMarketGroupTiers2 xmlns="4eb71313-1cf6-4961-b6ce-0c29fc5284b9" xsi:nil="true"/>
-  </documentManagement>
-</p:properties>
+<?mso-contentType ?>
+<FormTemplates xmlns="http://schemas.microsoft.com/sharepoint/v3/contenttype/forms">
+  <Display>DocumentLibraryForm</Display>
+  <Edit>AssetEditForm</Edit>
+  <New>DocumentLibraryForm</New>
+</FormTemplates>
 </file>
 
 <file path=customXml/itemProps1.xml><?xml version="1.0" encoding="utf-8"?>
-<ds:datastoreItem xmlns:ds="http://schemas.openxmlformats.org/officeDocument/2006/customXml" ds:itemID="{42AF3EE1-17D6-4994-8D19-1C5A21673D61}">
+<ds:datastoreItem xmlns:ds="http://schemas.openxmlformats.org/officeDocument/2006/customXml" ds:itemID="{63E3A13E-B3BC-4A1C-88E3-0C4AF2AB6AEE}">
   <ds:schemaRefs>
-    <ds:schemaRef ds:uri="http://schemas.microsoft.com/sharepoint/v3/contenttype/forms"/>
+    <ds:schemaRef ds:uri="http://schemas.microsoft.com/office/2006/metadata/properties"/>
+    <ds:schemaRef ds:uri="http://schemas.microsoft.com/office/infopath/2007/PartnerControls"/>
+    <ds:schemaRef ds:uri="4eb71313-1cf6-4961-b6ce-0c29fc5284b9"/>
   </ds:schemaRefs>
 </ds:datastoreItem>
 </file>
@@ -5196,11 +6409,9 @@
 </file>
 
 <file path=customXml/itemProps3.xml><?xml version="1.0" encoding="utf-8"?>
-<ds:datastoreItem xmlns:ds="http://schemas.openxmlformats.org/officeDocument/2006/customXml" ds:itemID="{63E3A13E-B3BC-4A1C-88E3-0C4AF2AB6AEE}">
+<ds:datastoreItem xmlns:ds="http://schemas.openxmlformats.org/officeDocument/2006/customXml" ds:itemID="{42AF3EE1-17D6-4994-8D19-1C5A21673D61}">
   <ds:schemaRefs>
-    <ds:schemaRef ds:uri="http://schemas.microsoft.com/office/2006/metadata/properties"/>
-    <ds:schemaRef ds:uri="http://schemas.microsoft.com/office/infopath/2007/PartnerControls"/>
-    <ds:schemaRef ds:uri="4eb71313-1cf6-4961-b6ce-0c29fc5284b9"/>
+    <ds:schemaRef ds:uri="http://schemas.microsoft.com/sharepoint/v3/contenttype/forms"/>
   </ds:schemaRefs>
 </ds:datastoreItem>
 </file>
</xml_diff>